<commit_message>
few info added on Sales Proto
only comments were added
</commit_message>
<xml_diff>
--- a/reportTABA.docx
+++ b/reportTABA.docx
@@ -33,12 +33,49 @@
           <w:sz w:val="32"/>
           <w:szCs w:val="32"/>
         </w:rPr>
-        <w:t>Distributed Systems</w:t>
+        <w:t>National College of Ireland</w:t>
       </w:r>
     </w:p>
     <w:p>
       <w:pPr>
         <w:jc w:val="center"/>
+        <w:rPr>
+          <w:rFonts w:ascii="Arial" w:hAnsi="Arial" w:cs="Arial"/>
+          <w:bCs/>
+          <w:sz w:val="24"/>
+          <w:szCs w:val="24"/>
+        </w:rPr>
+      </w:pPr>
+      <w:r>
+        <w:rPr>
+          <w:rFonts w:ascii="Arial" w:hAnsi="Arial" w:cs="Arial"/>
+          <w:bCs/>
+          <w:sz w:val="24"/>
+          <w:szCs w:val="24"/>
+        </w:rPr>
+        <w:t xml:space="preserve">Higher Diploma </w:t>
+      </w:r>
+      <w:r>
+        <w:rPr>
+          <w:rFonts w:ascii="Arial" w:hAnsi="Arial" w:cs="Arial"/>
+          <w:bCs/>
+          <w:sz w:val="24"/>
+          <w:szCs w:val="24"/>
+        </w:rPr>
+        <w:t>in Science in Computing</w:t>
+      </w:r>
+      <w:r>
+        <w:rPr>
+          <w:rFonts w:ascii="Arial" w:hAnsi="Arial" w:cs="Arial"/>
+          <w:bCs/>
+          <w:sz w:val="24"/>
+          <w:szCs w:val="24"/>
+        </w:rPr>
+        <w:t xml:space="preserve"> </w:t>
+      </w:r>
+    </w:p>
+    <w:p>
+      <w:pPr>
         <w:rPr>
           <w:rFonts w:ascii="Arial" w:hAnsi="Arial" w:cs="Arial"/>
           <w:b/>
@@ -53,6 +90,26 @@
         <w:rPr>
           <w:rFonts w:ascii="Arial" w:hAnsi="Arial" w:cs="Arial"/>
           <w:b/>
+          <w:sz w:val="32"/>
+          <w:szCs w:val="32"/>
+        </w:rPr>
+      </w:pPr>
+      <w:r>
+        <w:rPr>
+          <w:rFonts w:ascii="Arial" w:hAnsi="Arial" w:cs="Arial"/>
+          <w:b/>
+          <w:sz w:val="32"/>
+          <w:szCs w:val="32"/>
+        </w:rPr>
+        <w:t>Distributed Systems</w:t>
+      </w:r>
+    </w:p>
+    <w:p>
+      <w:pPr>
+        <w:jc w:val="center"/>
+        <w:rPr>
+          <w:rFonts w:ascii="Arial" w:hAnsi="Arial" w:cs="Arial"/>
+          <w:b/>
           <w:sz w:val="28"/>
           <w:szCs w:val="28"/>
         </w:rPr>
@@ -64,7 +121,7 @@
           <w:sz w:val="28"/>
           <w:szCs w:val="28"/>
         </w:rPr>
-        <w:t>Continuous Assessment (</w:t>
+        <w:t>Terminal</w:t>
       </w:r>
       <w:r>
         <w:rPr>
@@ -73,7 +130,7 @@
           <w:sz w:val="28"/>
           <w:szCs w:val="28"/>
         </w:rPr>
-        <w:t>TABA</w:t>
+        <w:t xml:space="preserve"> </w:t>
       </w:r>
       <w:r>
         <w:rPr>
@@ -82,7 +139,7 @@
           <w:sz w:val="28"/>
           <w:szCs w:val="28"/>
         </w:rPr>
-        <w:t xml:space="preserve">) </w:t>
+        <w:t>Based Assignment Assessment</w:t>
       </w:r>
     </w:p>
     <w:p>
@@ -102,99 +159,135 @@
           <w:sz w:val="28"/>
           <w:szCs w:val="28"/>
         </w:rPr>
-        <w:t xml:space="preserve">Smart Home </w:t>
-      </w:r>
-    </w:p>
-    <w:p>
-      <w:pPr>
+        <w:t>(</w:t>
+      </w:r>
+      <w:r>
         <w:rPr>
           <w:rFonts w:ascii="Arial" w:hAnsi="Arial" w:cs="Arial"/>
           <w:b/>
           <w:sz w:val="28"/>
           <w:szCs w:val="28"/>
         </w:rPr>
-      </w:pPr>
-    </w:p>
-    <w:p>
-      <w:pPr>
-        <w:jc w:val="center"/>
-        <w:rPr>
-          <w:rFonts w:ascii="Arial" w:hAnsi="Arial" w:cs="Arial"/>
-          <w:b/>
-        </w:rPr>
-      </w:pPr>
-      <w:r>
-        <w:rPr>
-          <w:rFonts w:ascii="Arial" w:hAnsi="Arial" w:cs="Arial"/>
-          <w:b/>
-        </w:rPr>
-        <w:t>Due Date: 19</w:t>
-      </w:r>
-      <w:r>
-        <w:rPr>
-          <w:rFonts w:ascii="Arial" w:hAnsi="Arial" w:cs="Arial"/>
-          <w:b/>
-          <w:vertAlign w:val="superscript"/>
-        </w:rPr>
-        <w:t>th</w:t>
-      </w:r>
-      <w:r>
-        <w:rPr>
-          <w:rFonts w:ascii="Arial" w:hAnsi="Arial" w:cs="Arial"/>
-          <w:b/>
-        </w:rPr>
-        <w:t xml:space="preserve"> April 2024</w:t>
-      </w:r>
-    </w:p>
-    <w:p>
-      <w:pPr>
-        <w:jc w:val="center"/>
-        <w:rPr>
-          <w:rFonts w:ascii="Arial" w:hAnsi="Arial" w:cs="Arial"/>
-          <w:b/>
-        </w:rPr>
-      </w:pPr>
-      <w:r>
-        <w:rPr>
-          <w:rFonts w:ascii="Arial" w:hAnsi="Arial" w:cs="Arial"/>
-          <w:b/>
-        </w:rPr>
-        <w:t>Lecture: Mark Cudden</w:t>
-      </w:r>
-    </w:p>
-    <w:p>
-      <w:pPr>
-        <w:jc w:val="center"/>
-        <w:rPr>
-          <w:rFonts w:ascii="Arial" w:hAnsi="Arial" w:cs="Arial"/>
-          <w:b/>
-        </w:rPr>
-      </w:pPr>
-    </w:p>
-    <w:p>
-      <w:pPr>
-        <w:jc w:val="center"/>
+        <w:t>TABA</w:t>
+      </w:r>
+      <w:r>
         <w:rPr>
           <w:rFonts w:ascii="Arial" w:hAnsi="Arial" w:cs="Arial"/>
           <w:b/>
           <w:sz w:val="28"/>
           <w:szCs w:val="28"/>
         </w:rPr>
-      </w:pPr>
-    </w:p>
-    <w:p>
-      <w:pPr>
-        <w:rPr>
-          <w:rFonts w:ascii="Arial" w:hAnsi="Arial" w:cs="Arial"/>
-        </w:rPr>
-      </w:pPr>
-    </w:p>
-    <w:p>
-      <w:pPr>
-        <w:shd w:val="clear" w:color="auto" w:fill="FFFFFF"/>
-        <w:spacing w:after="0" w:line="240" w:lineRule="auto"/>
+        <w:t xml:space="preserve">) </w:t>
+      </w:r>
+    </w:p>
+    <w:p>
+      <w:pPr>
+        <w:rPr>
+          <w:rFonts w:ascii="Arial" w:hAnsi="Arial" w:cs="Arial"/>
+          <w:b/>
+          <w:sz w:val="28"/>
+          <w:szCs w:val="28"/>
+        </w:rPr>
+      </w:pPr>
+    </w:p>
+    <w:p>
+      <w:pPr>
         <w:jc w:val="center"/>
         <w:rPr>
+          <w:rFonts w:ascii="Arial" w:hAnsi="Arial" w:cs="Arial"/>
+          <w:bCs/>
+        </w:rPr>
+      </w:pPr>
+      <w:r>
+        <w:rPr>
+          <w:rFonts w:ascii="Arial" w:hAnsi="Arial" w:cs="Arial"/>
+          <w:bCs/>
+        </w:rPr>
+        <w:t xml:space="preserve">Saturday 4th May, 09:00 am to Tuesday </w:t>
+      </w:r>
+      <w:r>
+        <w:rPr>
+          <w:rFonts w:ascii="Arial" w:hAnsi="Arial" w:cs="Arial"/>
+          <w:bCs/>
+        </w:rPr>
+        <w:t>8</w:t>
+      </w:r>
+      <w:r>
+        <w:rPr>
+          <w:rFonts w:ascii="Arial" w:hAnsi="Arial" w:cs="Arial"/>
+          <w:bCs/>
+        </w:rPr>
+        <w:t>th May, 23:55 pm</w:t>
+      </w:r>
+    </w:p>
+    <w:p>
+      <w:pPr>
+        <w:rPr>
+          <w:rFonts w:ascii="Arial" w:hAnsi="Arial" w:cs="Arial"/>
+          <w:bCs/>
+        </w:rPr>
+      </w:pPr>
+    </w:p>
+    <w:p>
+      <w:pPr>
+        <w:jc w:val="center"/>
+        <w:rPr>
+          <w:rFonts w:ascii="Arial" w:hAnsi="Arial" w:cs="Arial"/>
+          <w:b/>
+          <w:sz w:val="28"/>
+          <w:szCs w:val="28"/>
+        </w:rPr>
+      </w:pPr>
+      <w:r>
+        <w:rPr>
+          <w:rFonts w:ascii="Arial" w:hAnsi="Arial" w:cs="Arial"/>
+          <w:b/>
+          <w:sz w:val="28"/>
+          <w:szCs w:val="28"/>
+        </w:rPr>
+        <w:t>Lecture: Mark Cudden</w:t>
+      </w:r>
+    </w:p>
+    <w:p>
+      <w:pPr>
+        <w:jc w:val="center"/>
+        <w:rPr>
+          <w:rFonts w:ascii="Arial" w:hAnsi="Arial" w:cs="Arial"/>
+          <w:bCs/>
+        </w:rPr>
+      </w:pPr>
+    </w:p>
+    <w:p>
+      <w:pPr>
+        <w:jc w:val="center"/>
+        <w:rPr>
+          <w:rFonts w:ascii="Arial" w:hAnsi="Arial" w:cs="Arial"/>
+          <w:b/>
+          <w:sz w:val="28"/>
+          <w:szCs w:val="28"/>
+        </w:rPr>
+      </w:pPr>
+    </w:p>
+    <w:p>
+      <w:pPr>
+        <w:rPr>
+          <w:rFonts w:ascii="Arial" w:hAnsi="Arial" w:cs="Arial"/>
+        </w:rPr>
+      </w:pPr>
+    </w:p>
+    <w:p>
+      <w:pPr>
+        <w:rPr>
+          <w:rFonts w:ascii="Arial" w:hAnsi="Arial" w:cs="Arial"/>
+        </w:rPr>
+      </w:pPr>
+    </w:p>
+    <w:p>
+      <w:pPr>
+        <w:shd w:val="clear" w:color="auto" w:fill="FFFFFF"/>
+        <w:spacing w:after="0" w:line="240" w:lineRule="auto"/>
+        <w:jc w:val="center"/>
+        <w:rPr>
           <w:rFonts w:ascii="Segoe UI" w:eastAsia="Times New Roman" w:hAnsi="Segoe UI" w:cs="Segoe UI"/>
           <w:color w:val="000000"/>
           <w:kern w:val="0"/>
@@ -242,6 +335,89 @@
           <w14:ligatures w14:val="none"/>
         </w:rPr>
       </w:pPr>
+      <w:hyperlink r:id="rId5" w:history="1">
+        <w:r>
+          <w:rPr>
+            <w:rStyle w:val="Hyperlink"/>
+            <w:rFonts w:ascii="Segoe UI" w:eastAsia="Times New Roman" w:hAnsi="Segoe UI" w:cs="Segoe UI"/>
+            <w:kern w:val="0"/>
+            <w:sz w:val="24"/>
+            <w:szCs w:val="24"/>
+            <w14:ligatures w14:val="none"/>
+          </w:rPr>
+          <w:t>https://github.com/sergio-oliveira-br/distsys</w:t>
+        </w:r>
+      </w:hyperlink>
+    </w:p>
+    <w:p>
+      <w:pPr>
+        <w:shd w:val="clear" w:color="auto" w:fill="FFFFFF"/>
+        <w:spacing w:after="0" w:line="240" w:lineRule="auto"/>
+        <w:rPr>
+          <w:rFonts w:ascii="Segoe UI" w:eastAsia="Times New Roman" w:hAnsi="Segoe UI" w:cs="Segoe UI"/>
+          <w:color w:val="000000"/>
+          <w:kern w:val="0"/>
+          <w:sz w:val="24"/>
+          <w:szCs w:val="24"/>
+          <w14:ligatures w14:val="none"/>
+        </w:rPr>
+      </w:pPr>
+    </w:p>
+    <w:p>
+      <w:pPr>
+        <w:shd w:val="clear" w:color="auto" w:fill="FFFFFF"/>
+        <w:spacing w:after="0" w:line="240" w:lineRule="auto"/>
+        <w:rPr>
+          <w:rFonts w:ascii="Segoe UI" w:eastAsia="Times New Roman" w:hAnsi="Segoe UI" w:cs="Segoe UI"/>
+          <w:color w:val="000000"/>
+          <w:kern w:val="0"/>
+          <w:sz w:val="24"/>
+          <w:szCs w:val="24"/>
+          <w14:ligatures w14:val="none"/>
+        </w:rPr>
+      </w:pPr>
+    </w:p>
+    <w:p>
+      <w:pPr>
+        <w:shd w:val="clear" w:color="auto" w:fill="FFFFFF"/>
+        <w:spacing w:after="0" w:line="240" w:lineRule="auto"/>
+        <w:rPr>
+          <w:rFonts w:ascii="Segoe UI" w:eastAsia="Times New Roman" w:hAnsi="Segoe UI" w:cs="Segoe UI"/>
+          <w:color w:val="000000"/>
+          <w:kern w:val="0"/>
+          <w:sz w:val="24"/>
+          <w:szCs w:val="24"/>
+          <w14:ligatures w14:val="none"/>
+        </w:rPr>
+      </w:pPr>
+    </w:p>
+    <w:p>
+      <w:pPr>
+        <w:shd w:val="clear" w:color="auto" w:fill="FFFFFF"/>
+        <w:spacing w:after="0" w:line="240" w:lineRule="auto"/>
+        <w:rPr>
+          <w:rFonts w:ascii="Segoe UI" w:eastAsia="Times New Roman" w:hAnsi="Segoe UI" w:cs="Segoe UI"/>
+          <w:color w:val="000000"/>
+          <w:kern w:val="0"/>
+          <w:sz w:val="24"/>
+          <w:szCs w:val="24"/>
+          <w14:ligatures w14:val="none"/>
+        </w:rPr>
+      </w:pPr>
+    </w:p>
+    <w:p>
+      <w:pPr>
+        <w:shd w:val="clear" w:color="auto" w:fill="FFFFFF"/>
+        <w:spacing w:after="0" w:line="240" w:lineRule="auto"/>
+        <w:rPr>
+          <w:rFonts w:ascii="Segoe UI" w:eastAsia="Times New Roman" w:hAnsi="Segoe UI" w:cs="Segoe UI"/>
+          <w:color w:val="000000"/>
+          <w:kern w:val="0"/>
+          <w:sz w:val="24"/>
+          <w:szCs w:val="24"/>
+          <w14:ligatures w14:val="none"/>
+        </w:rPr>
+      </w:pPr>
     </w:p>
     <w:p>
       <w:pPr>
@@ -379,7 +555,7 @@
           <w14:ligatures w14:val="none"/>
         </w:rPr>
       </w:pPr>
-      <w:hyperlink r:id="rId4" w:history="1">
+      <w:hyperlink r:id="rId6" w:history="1">
         <w:r>
           <w:rPr>
             <w:rStyle w:val="Hyperlink"/>
@@ -452,195 +628,60 @@
         <w:spacing w:after="0" w:line="240" w:lineRule="auto"/>
         <w:rPr>
           <w:rFonts w:ascii="Segoe UI" w:eastAsia="Times New Roman" w:hAnsi="Segoe UI" w:cs="Segoe UI"/>
-          <w:color w:val="000000"/>
-          <w:kern w:val="0"/>
-          <w:sz w:val="24"/>
-          <w:szCs w:val="24"/>
-          <w14:ligatures w14:val="none"/>
-        </w:rPr>
-      </w:pPr>
-    </w:p>
-    <w:p>
-      <w:pPr>
-        <w:shd w:val="clear" w:color="auto" w:fill="FFFFFF"/>
-        <w:spacing w:after="0" w:line="240" w:lineRule="auto"/>
-        <w:rPr>
-          <w:rFonts w:ascii="Segoe UI" w:eastAsia="Times New Roman" w:hAnsi="Segoe UI" w:cs="Segoe UI"/>
-          <w:b/>
-          <w:bCs/>
-          <w:color w:val="000000"/>
-          <w:kern w:val="0"/>
-          <w:sz w:val="24"/>
-          <w:szCs w:val="24"/>
-          <w14:ligatures w14:val="none"/>
-        </w:rPr>
-      </w:pPr>
-    </w:p>
-    <w:p>
-      <w:pPr>
-        <w:shd w:val="clear" w:color="auto" w:fill="FFFFFF"/>
-        <w:spacing w:after="0" w:line="240" w:lineRule="auto"/>
-        <w:rPr>
-          <w:rFonts w:ascii="Segoe UI" w:eastAsia="Times New Roman" w:hAnsi="Segoe UI" w:cs="Segoe UI"/>
-          <w:color w:val="000000"/>
-          <w:kern w:val="0"/>
-          <w:sz w:val="24"/>
-          <w:szCs w:val="24"/>
-          <w14:ligatures w14:val="none"/>
-        </w:rPr>
-      </w:pPr>
-    </w:p>
-    <w:p>
-      <w:pPr>
-        <w:shd w:val="clear" w:color="auto" w:fill="FFFFFF"/>
-        <w:spacing w:after="0" w:line="240" w:lineRule="auto"/>
-        <w:rPr>
-          <w:rFonts w:ascii="Segoe UI" w:eastAsia="Times New Roman" w:hAnsi="Segoe UI" w:cs="Segoe UI"/>
-          <w:color w:val="000000"/>
-          <w:kern w:val="0"/>
-          <w:sz w:val="24"/>
-          <w:szCs w:val="24"/>
-          <w14:ligatures w14:val="none"/>
-        </w:rPr>
-      </w:pPr>
-    </w:p>
-    <w:p>
-      <w:pPr>
-        <w:shd w:val="clear" w:color="auto" w:fill="FFFFFF"/>
-        <w:spacing w:after="0" w:line="240" w:lineRule="auto"/>
-        <w:rPr>
-          <w:rFonts w:ascii="Segoe UI" w:eastAsia="Times New Roman" w:hAnsi="Segoe UI" w:cs="Segoe UI"/>
-          <w:color w:val="000000"/>
-          <w:kern w:val="0"/>
-          <w:sz w:val="24"/>
-          <w:szCs w:val="24"/>
-          <w14:ligatures w14:val="none"/>
-        </w:rPr>
-      </w:pPr>
-    </w:p>
-    <w:p>
-      <w:pPr>
-        <w:shd w:val="clear" w:color="auto" w:fill="FFFFFF"/>
-        <w:spacing w:after="0" w:line="240" w:lineRule="auto"/>
-        <w:rPr>
-          <w:rFonts w:ascii="Segoe UI" w:eastAsia="Times New Roman" w:hAnsi="Segoe UI" w:cs="Segoe UI"/>
-          <w:b/>
-          <w:bCs/>
-          <w:color w:val="000000"/>
-          <w:kern w:val="0"/>
-          <w:sz w:val="24"/>
-          <w:szCs w:val="24"/>
-          <w14:ligatures w14:val="none"/>
-        </w:rPr>
-      </w:pPr>
-    </w:p>
-    <w:p>
-      <w:pPr>
-        <w:shd w:val="clear" w:color="auto" w:fill="FFFFFF"/>
-        <w:spacing w:after="0" w:line="240" w:lineRule="auto"/>
-        <w:rPr>
-          <w:rFonts w:ascii="Segoe UI" w:eastAsia="Times New Roman" w:hAnsi="Segoe UI" w:cs="Segoe UI"/>
-          <w:b/>
-          <w:bCs/>
-          <w:color w:val="000000"/>
-          <w:kern w:val="0"/>
-          <w:sz w:val="24"/>
-          <w:szCs w:val="24"/>
-          <w14:ligatures w14:val="none"/>
-        </w:rPr>
-      </w:pPr>
-    </w:p>
-    <w:p>
-      <w:pPr>
-        <w:shd w:val="clear" w:color="auto" w:fill="FFFFFF"/>
-        <w:spacing w:after="0" w:line="240" w:lineRule="auto"/>
-        <w:rPr>
-          <w:rFonts w:ascii="Segoe UI" w:eastAsia="Times New Roman" w:hAnsi="Segoe UI" w:cs="Segoe UI"/>
-          <w:b/>
-          <w:bCs/>
-          <w:color w:val="000000"/>
-          <w:kern w:val="0"/>
-          <w:sz w:val="24"/>
-          <w:szCs w:val="24"/>
-          <w14:ligatures w14:val="none"/>
-        </w:rPr>
-      </w:pPr>
-    </w:p>
-    <w:p>
-      <w:pPr>
-        <w:shd w:val="clear" w:color="auto" w:fill="FFFFFF"/>
-        <w:spacing w:after="0" w:line="240" w:lineRule="auto"/>
-        <w:rPr>
-          <w:rFonts w:ascii="Segoe UI" w:eastAsia="Times New Roman" w:hAnsi="Segoe UI" w:cs="Segoe UI"/>
-          <w:b/>
-          <w:bCs/>
-          <w:color w:val="000000"/>
-          <w:kern w:val="0"/>
-          <w:sz w:val="24"/>
-          <w:szCs w:val="24"/>
-          <w14:ligatures w14:val="none"/>
-        </w:rPr>
-      </w:pPr>
-    </w:p>
-    <w:p>
-      <w:pPr>
-        <w:shd w:val="clear" w:color="auto" w:fill="FFFFFF"/>
-        <w:spacing w:after="0" w:line="240" w:lineRule="auto"/>
-        <w:rPr>
-          <w:rFonts w:ascii="Segoe UI" w:eastAsia="Times New Roman" w:hAnsi="Segoe UI" w:cs="Segoe UI"/>
-          <w:b/>
-          <w:bCs/>
-          <w:color w:val="000000"/>
-          <w:kern w:val="0"/>
-          <w:sz w:val="24"/>
-          <w:szCs w:val="24"/>
-          <w14:ligatures w14:val="none"/>
-        </w:rPr>
-      </w:pPr>
-    </w:p>
-    <w:p>
-      <w:pPr>
-        <w:shd w:val="clear" w:color="auto" w:fill="FFFFFF"/>
-        <w:spacing w:after="0" w:line="240" w:lineRule="auto"/>
-        <w:rPr>
-          <w:rFonts w:ascii="Segoe UI" w:eastAsia="Times New Roman" w:hAnsi="Segoe UI" w:cs="Segoe UI"/>
-          <w:b/>
-          <w:bCs/>
-          <w:color w:val="000000"/>
-          <w:kern w:val="0"/>
-          <w:sz w:val="24"/>
-          <w:szCs w:val="24"/>
-          <w14:ligatures w14:val="none"/>
-        </w:rPr>
-      </w:pPr>
-    </w:p>
-    <w:p>
-      <w:pPr>
-        <w:shd w:val="clear" w:color="auto" w:fill="FFFFFF"/>
-        <w:spacing w:after="0" w:line="240" w:lineRule="auto"/>
-        <w:rPr>
-          <w:rFonts w:ascii="Segoe UI" w:eastAsia="Times New Roman" w:hAnsi="Segoe UI" w:cs="Segoe UI"/>
-          <w:b/>
-          <w:bCs/>
-          <w:color w:val="000000"/>
-          <w:kern w:val="0"/>
-          <w:sz w:val="24"/>
-          <w:szCs w:val="24"/>
-          <w14:ligatures w14:val="none"/>
-        </w:rPr>
-      </w:pPr>
-      <w:r>
-        <w:rPr>
-          <w:rFonts w:ascii="Segoe UI" w:eastAsia="Times New Roman" w:hAnsi="Segoe UI" w:cs="Segoe UI"/>
-          <w:b/>
-          <w:bCs/>
-          <w:color w:val="000000"/>
-          <w:kern w:val="0"/>
-          <w:sz w:val="24"/>
-          <w:szCs w:val="24"/>
-          <w14:ligatures w14:val="none"/>
-        </w:rPr>
-        <w:lastRenderedPageBreak/>
+          <w:b/>
+          <w:bCs/>
+          <w:color w:val="000000"/>
+          <w:kern w:val="0"/>
+          <w:sz w:val="24"/>
+          <w:szCs w:val="24"/>
+          <w14:ligatures w14:val="none"/>
+        </w:rPr>
+      </w:pPr>
+    </w:p>
+    <w:p>
+      <w:pPr>
+        <w:shd w:val="clear" w:color="auto" w:fill="FFFFFF"/>
+        <w:spacing w:after="0" w:line="240" w:lineRule="auto"/>
+        <w:rPr>
+          <w:rFonts w:ascii="Segoe UI" w:eastAsia="Times New Roman" w:hAnsi="Segoe UI" w:cs="Segoe UI"/>
+          <w:b/>
+          <w:bCs/>
+          <w:color w:val="000000"/>
+          <w:kern w:val="0"/>
+          <w:sz w:val="24"/>
+          <w:szCs w:val="24"/>
+          <w14:ligatures w14:val="none"/>
+        </w:rPr>
+      </w:pPr>
+    </w:p>
+    <w:p>
+      <w:pPr>
+        <w:shd w:val="clear" w:color="auto" w:fill="FFFFFF"/>
+        <w:spacing w:after="0" w:line="240" w:lineRule="auto"/>
+        <w:jc w:val="both"/>
+        <w:rPr>
+          <w:rFonts w:ascii="Segoe UI" w:eastAsia="Times New Roman" w:hAnsi="Segoe UI" w:cs="Segoe UI"/>
+          <w:b/>
+          <w:bCs/>
+          <w:color w:val="000000"/>
+          <w:kern w:val="0"/>
+          <w:sz w:val="24"/>
+          <w:szCs w:val="24"/>
+          <w:lang w:val="en-GB"/>
+          <w14:ligatures w14:val="none"/>
+        </w:rPr>
+      </w:pPr>
+      <w:r>
+        <w:rPr>
+          <w:rFonts w:ascii="Segoe UI" w:eastAsia="Times New Roman" w:hAnsi="Segoe UI" w:cs="Segoe UI"/>
+          <w:b/>
+          <w:bCs/>
+          <w:color w:val="000000"/>
+          <w:kern w:val="0"/>
+          <w:sz w:val="24"/>
+          <w:szCs w:val="24"/>
+          <w14:ligatures w14:val="none"/>
+        </w:rPr>
         <w:t xml:space="preserve">1. </w:t>
       </w:r>
       <w:r>
@@ -652,10 +693,561 @@
           <w:kern w:val="0"/>
           <w:sz w:val="24"/>
           <w:szCs w:val="24"/>
-          <w14:ligatures w14:val="none"/>
-        </w:rPr>
-        <w:t>Domain Description</w:t>
-      </w:r>
+          <w:lang w:val="en-GB"/>
+          <w14:ligatures w14:val="none"/>
+        </w:rPr>
+        <w:t>Consider that you are designing a "Product Management" system that supports at least four</w:t>
+      </w:r>
+      <w:r>
+        <w:rPr>
+          <w:rFonts w:ascii="Segoe UI" w:eastAsia="Times New Roman" w:hAnsi="Segoe UI" w:cs="Segoe UI"/>
+          <w:b/>
+          <w:bCs/>
+          <w:color w:val="000000"/>
+          <w:kern w:val="0"/>
+          <w:sz w:val="24"/>
+          <w:szCs w:val="24"/>
+          <w:lang w:val="en-GB"/>
+          <w14:ligatures w14:val="none"/>
+        </w:rPr>
+        <w:t xml:space="preserve"> </w:t>
+      </w:r>
+      <w:r>
+        <w:rPr>
+          <w:rFonts w:ascii="Segoe UI" w:eastAsia="Times New Roman" w:hAnsi="Segoe UI" w:cs="Segoe UI"/>
+          <w:b/>
+          <w:bCs/>
+          <w:color w:val="000000"/>
+          <w:kern w:val="0"/>
+          <w:sz w:val="24"/>
+          <w:szCs w:val="24"/>
+          <w:lang w:val="en-GB"/>
+          <w14:ligatures w14:val="none"/>
+        </w:rPr>
+        <w:t>operations</w:t>
+      </w:r>
+      <w:r>
+        <w:rPr>
+          <w:rFonts w:ascii="Segoe UI" w:eastAsia="Times New Roman" w:hAnsi="Segoe UI" w:cs="Segoe UI"/>
+          <w:b/>
+          <w:bCs/>
+          <w:color w:val="000000"/>
+          <w:kern w:val="0"/>
+          <w:sz w:val="24"/>
+          <w:szCs w:val="24"/>
+          <w:lang w:val="en-GB"/>
+          <w14:ligatures w14:val="none"/>
+        </w:rPr>
+        <w:t>.</w:t>
+      </w:r>
+    </w:p>
+    <w:p>
+      <w:pPr>
+        <w:shd w:val="clear" w:color="auto" w:fill="FFFFFF"/>
+        <w:spacing w:after="0" w:line="240" w:lineRule="auto"/>
+        <w:jc w:val="both"/>
+        <w:rPr>
+          <w:rFonts w:ascii="Segoe UI" w:eastAsia="Times New Roman" w:hAnsi="Segoe UI" w:cs="Segoe UI"/>
+          <w:b/>
+          <w:bCs/>
+          <w:color w:val="000000"/>
+          <w:kern w:val="0"/>
+          <w:sz w:val="24"/>
+          <w:szCs w:val="24"/>
+          <w:lang w:val="en-GB"/>
+          <w14:ligatures w14:val="none"/>
+        </w:rPr>
+      </w:pPr>
+    </w:p>
+    <w:p>
+      <w:pPr>
+        <w:pStyle w:val="ListParagraph"/>
+        <w:numPr>
+          <w:ilvl w:val="0"/>
+          <w:numId w:val="1"/>
+        </w:numPr>
+        <w:shd w:val="clear" w:color="auto" w:fill="FFFFFF"/>
+        <w:spacing w:after="0" w:line="240" w:lineRule="auto"/>
+        <w:ind w:left="360"/>
+        <w:jc w:val="both"/>
+        <w:rPr>
+          <w:rFonts w:ascii="Segoe UI" w:eastAsia="Times New Roman" w:hAnsi="Segoe UI" w:cs="Segoe UI"/>
+          <w:b/>
+          <w:bCs/>
+          <w:color w:val="000000"/>
+          <w:kern w:val="0"/>
+          <w:sz w:val="24"/>
+          <w:szCs w:val="24"/>
+          <w:lang w:val="en-GB"/>
+          <w14:ligatures w14:val="none"/>
+        </w:rPr>
+      </w:pPr>
+      <w:r>
+        <w:rPr>
+          <w:rFonts w:ascii="Segoe UI" w:eastAsia="Times New Roman" w:hAnsi="Segoe UI" w:cs="Segoe UI"/>
+          <w:b/>
+          <w:bCs/>
+          <w:color w:val="000000"/>
+          <w:kern w:val="0"/>
+          <w:sz w:val="24"/>
+          <w:szCs w:val="24"/>
+          <w:lang w:val="en-GB"/>
+          <w14:ligatures w14:val="none"/>
+        </w:rPr>
+        <w:t>E</w:t>
+      </w:r>
+      <w:r>
+        <w:rPr>
+          <w:rFonts w:ascii="Segoe UI" w:eastAsia="Times New Roman" w:hAnsi="Segoe UI" w:cs="Segoe UI"/>
+          <w:b/>
+          <w:bCs/>
+          <w:color w:val="000000"/>
+          <w:kern w:val="0"/>
+          <w:sz w:val="24"/>
+          <w:szCs w:val="24"/>
+          <w:lang w:val="en-GB"/>
+          <w14:ligatures w14:val="none"/>
+        </w:rPr>
+        <w:t>xplain and differentiate between the four kinds of service methods</w:t>
+      </w:r>
+      <w:r>
+        <w:rPr>
+          <w:rFonts w:ascii="Segoe UI" w:eastAsia="Times New Roman" w:hAnsi="Segoe UI" w:cs="Segoe UI"/>
+          <w:b/>
+          <w:bCs/>
+          <w:color w:val="000000"/>
+          <w:kern w:val="0"/>
+          <w:sz w:val="24"/>
+          <w:szCs w:val="24"/>
+          <w:lang w:val="en-GB"/>
+          <w14:ligatures w14:val="none"/>
+        </w:rPr>
+        <w:t xml:space="preserve"> </w:t>
+      </w:r>
+      <w:r>
+        <w:rPr>
+          <w:rFonts w:ascii="Segoe UI" w:eastAsia="Times New Roman" w:hAnsi="Segoe UI" w:cs="Segoe UI"/>
+          <w:b/>
+          <w:bCs/>
+          <w:color w:val="000000"/>
+          <w:kern w:val="0"/>
+          <w:sz w:val="24"/>
+          <w:szCs w:val="24"/>
+          <w:lang w:val="en-GB"/>
+          <w14:ligatures w14:val="none"/>
+        </w:rPr>
+        <w:t xml:space="preserve">supported in </w:t>
+      </w:r>
+      <w:proofErr w:type="spellStart"/>
+      <w:r>
+        <w:rPr>
+          <w:rFonts w:ascii="Segoe UI" w:eastAsia="Times New Roman" w:hAnsi="Segoe UI" w:cs="Segoe UI"/>
+          <w:b/>
+          <w:bCs/>
+          <w:color w:val="000000"/>
+          <w:kern w:val="0"/>
+          <w:sz w:val="24"/>
+          <w:szCs w:val="24"/>
+          <w:lang w:val="en-GB"/>
+          <w14:ligatures w14:val="none"/>
+        </w:rPr>
+        <w:t>gRPC</w:t>
+      </w:r>
+      <w:proofErr w:type="spellEnd"/>
+      <w:r>
+        <w:rPr>
+          <w:rFonts w:ascii="Segoe UI" w:eastAsia="Times New Roman" w:hAnsi="Segoe UI" w:cs="Segoe UI"/>
+          <w:b/>
+          <w:bCs/>
+          <w:color w:val="000000"/>
+          <w:kern w:val="0"/>
+          <w:sz w:val="24"/>
+          <w:szCs w:val="24"/>
+          <w:lang w:val="en-GB"/>
+          <w14:ligatures w14:val="none"/>
+        </w:rPr>
+        <w:t>.</w:t>
+      </w:r>
+    </w:p>
+    <w:p>
+      <w:pPr>
+        <w:shd w:val="clear" w:color="auto" w:fill="FFFFFF"/>
+        <w:spacing w:after="0" w:line="240" w:lineRule="auto"/>
+        <w:jc w:val="both"/>
+        <w:rPr>
+          <w:rFonts w:ascii="Segoe UI" w:eastAsia="Times New Roman" w:hAnsi="Segoe UI" w:cs="Segoe UI"/>
+          <w:b/>
+          <w:bCs/>
+          <w:color w:val="000000"/>
+          <w:kern w:val="0"/>
+          <w:sz w:val="24"/>
+          <w:szCs w:val="24"/>
+          <w:lang w:val="en-GB"/>
+          <w14:ligatures w14:val="none"/>
+        </w:rPr>
+      </w:pPr>
+    </w:p>
+    <w:p>
+      <w:pPr>
+        <w:pStyle w:val="ListParagraph"/>
+        <w:numPr>
+          <w:ilvl w:val="0"/>
+          <w:numId w:val="1"/>
+        </w:numPr>
+        <w:shd w:val="clear" w:color="auto" w:fill="FFFFFF"/>
+        <w:spacing w:after="0" w:line="240" w:lineRule="auto"/>
+        <w:ind w:left="360"/>
+        <w:jc w:val="both"/>
+        <w:rPr>
+          <w:rFonts w:ascii="Segoe UI" w:eastAsia="Times New Roman" w:hAnsi="Segoe UI" w:cs="Segoe UI"/>
+          <w:b/>
+          <w:bCs/>
+          <w:color w:val="000000"/>
+          <w:kern w:val="0"/>
+          <w:sz w:val="24"/>
+          <w:szCs w:val="24"/>
+          <w:lang w:val="en-GB"/>
+          <w14:ligatures w14:val="none"/>
+        </w:rPr>
+      </w:pPr>
+      <w:r>
+        <w:rPr>
+          <w:rFonts w:ascii="Segoe UI" w:eastAsia="Times New Roman" w:hAnsi="Segoe UI" w:cs="Segoe UI"/>
+          <w:b/>
+          <w:bCs/>
+          <w:color w:val="000000"/>
+          <w:kern w:val="0"/>
+          <w:sz w:val="24"/>
+          <w:szCs w:val="24"/>
+          <w:lang w:val="en-GB"/>
+          <w14:ligatures w14:val="none"/>
+        </w:rPr>
+        <w:t>Include appropriate proto file definitions and sample code in your</w:t>
+      </w:r>
+      <w:r>
+        <w:rPr>
+          <w:rFonts w:ascii="Segoe UI" w:eastAsia="Times New Roman" w:hAnsi="Segoe UI" w:cs="Segoe UI"/>
+          <w:b/>
+          <w:bCs/>
+          <w:color w:val="000000"/>
+          <w:kern w:val="0"/>
+          <w:sz w:val="24"/>
+          <w:szCs w:val="24"/>
+          <w:lang w:val="en-GB"/>
+          <w14:ligatures w14:val="none"/>
+        </w:rPr>
+        <w:t xml:space="preserve"> </w:t>
+      </w:r>
+      <w:r>
+        <w:rPr>
+          <w:rFonts w:ascii="Segoe UI" w:eastAsia="Times New Roman" w:hAnsi="Segoe UI" w:cs="Segoe UI"/>
+          <w:b/>
+          <w:bCs/>
+          <w:color w:val="000000"/>
+          <w:kern w:val="0"/>
+          <w:sz w:val="24"/>
+          <w:szCs w:val="24"/>
+          <w:lang w:val="en-GB"/>
+          <w14:ligatures w14:val="none"/>
+        </w:rPr>
+        <w:t>explanations.</w:t>
+      </w:r>
+      <w:r>
+        <w:rPr>
+          <w:rFonts w:ascii="Segoe UI" w:eastAsia="Times New Roman" w:hAnsi="Segoe UI" w:cs="Segoe UI"/>
+          <w:b/>
+          <w:bCs/>
+          <w:color w:val="000000"/>
+          <w:kern w:val="0"/>
+          <w:sz w:val="24"/>
+          <w:szCs w:val="24"/>
+          <w:lang w:val="en-GB"/>
+          <w14:ligatures w14:val="none"/>
+        </w:rPr>
+        <w:t xml:space="preserve"> </w:t>
+      </w:r>
+    </w:p>
+    <w:p>
+      <w:pPr>
+        <w:shd w:val="clear" w:color="auto" w:fill="FFFFFF"/>
+        <w:spacing w:after="0" w:line="240" w:lineRule="auto"/>
+        <w:jc w:val="both"/>
+        <w:rPr>
+          <w:rFonts w:ascii="Segoe UI" w:eastAsia="Times New Roman" w:hAnsi="Segoe UI" w:cs="Segoe UI"/>
+          <w:b/>
+          <w:bCs/>
+          <w:color w:val="000000"/>
+          <w:kern w:val="0"/>
+          <w:sz w:val="24"/>
+          <w:szCs w:val="24"/>
+          <w:lang w:val="en-GB"/>
+          <w14:ligatures w14:val="none"/>
+        </w:rPr>
+      </w:pPr>
+    </w:p>
+    <w:p>
+      <w:pPr>
+        <w:pStyle w:val="ListParagraph"/>
+        <w:numPr>
+          <w:ilvl w:val="0"/>
+          <w:numId w:val="1"/>
+        </w:numPr>
+        <w:shd w:val="clear" w:color="auto" w:fill="FFFFFF"/>
+        <w:spacing w:after="0" w:line="240" w:lineRule="auto"/>
+        <w:ind w:left="360"/>
+        <w:jc w:val="both"/>
+        <w:rPr>
+          <w:rFonts w:ascii="Segoe UI" w:eastAsia="Times New Roman" w:hAnsi="Segoe UI" w:cs="Segoe UI"/>
+          <w:b/>
+          <w:bCs/>
+          <w:color w:val="000000"/>
+          <w:kern w:val="0"/>
+          <w:sz w:val="24"/>
+          <w:szCs w:val="24"/>
+          <w:lang w:val="en-GB"/>
+          <w14:ligatures w14:val="none"/>
+        </w:rPr>
+      </w:pPr>
+      <w:r>
+        <w:rPr>
+          <w:rFonts w:ascii="Segoe UI" w:eastAsia="Times New Roman" w:hAnsi="Segoe UI" w:cs="Segoe UI"/>
+          <w:b/>
+          <w:bCs/>
+          <w:color w:val="000000"/>
+          <w:kern w:val="0"/>
+          <w:sz w:val="24"/>
+          <w:szCs w:val="24"/>
+          <w:lang w:val="en-GB"/>
+          <w14:ligatures w14:val="none"/>
+        </w:rPr>
+        <w:t>H</w:t>
+      </w:r>
+      <w:r>
+        <w:rPr>
+          <w:rFonts w:ascii="Segoe UI" w:eastAsia="Times New Roman" w:hAnsi="Segoe UI" w:cs="Segoe UI"/>
+          <w:b/>
+          <w:bCs/>
+          <w:color w:val="000000"/>
+          <w:kern w:val="0"/>
+          <w:sz w:val="24"/>
+          <w:szCs w:val="24"/>
+          <w:lang w:val="en-GB"/>
+          <w14:ligatures w14:val="none"/>
+        </w:rPr>
+        <w:t>ow would each type of method be used</w:t>
+      </w:r>
+      <w:r>
+        <w:rPr>
+          <w:rFonts w:ascii="Segoe UI" w:eastAsia="Times New Roman" w:hAnsi="Segoe UI" w:cs="Segoe UI"/>
+          <w:b/>
+          <w:bCs/>
+          <w:color w:val="000000"/>
+          <w:kern w:val="0"/>
+          <w:sz w:val="24"/>
+          <w:szCs w:val="24"/>
+          <w:lang w:val="en-GB"/>
+          <w14:ligatures w14:val="none"/>
+        </w:rPr>
+        <w:t>?</w:t>
+      </w:r>
+    </w:p>
+    <w:p>
+      <w:pPr>
+        <w:shd w:val="clear" w:color="auto" w:fill="FFFFFF"/>
+        <w:spacing w:after="0" w:line="240" w:lineRule="auto"/>
+        <w:jc w:val="both"/>
+        <w:rPr>
+          <w:rFonts w:ascii="Segoe UI" w:eastAsia="Times New Roman" w:hAnsi="Segoe UI" w:cs="Segoe UI"/>
+          <w:b/>
+          <w:bCs/>
+          <w:color w:val="000000"/>
+          <w:kern w:val="0"/>
+          <w:sz w:val="24"/>
+          <w:szCs w:val="24"/>
+          <w:lang w:val="en-GB"/>
+          <w14:ligatures w14:val="none"/>
+        </w:rPr>
+      </w:pPr>
+    </w:p>
+    <w:p>
+      <w:pPr>
+        <w:pStyle w:val="ListParagraph"/>
+        <w:numPr>
+          <w:ilvl w:val="0"/>
+          <w:numId w:val="1"/>
+        </w:numPr>
+        <w:shd w:val="clear" w:color="auto" w:fill="FFFFFF"/>
+        <w:spacing w:after="0" w:line="240" w:lineRule="auto"/>
+        <w:ind w:left="360"/>
+        <w:jc w:val="both"/>
+        <w:rPr>
+          <w:rFonts w:ascii="Segoe UI" w:eastAsia="Times New Roman" w:hAnsi="Segoe UI" w:cs="Segoe UI"/>
+          <w:b/>
+          <w:bCs/>
+          <w:color w:val="000000"/>
+          <w:kern w:val="0"/>
+          <w:sz w:val="24"/>
+          <w:szCs w:val="24"/>
+          <w:lang w:val="en-GB"/>
+          <w14:ligatures w14:val="none"/>
+        </w:rPr>
+      </w:pPr>
+      <w:r>
+        <w:rPr>
+          <w:rFonts w:ascii="Segoe UI" w:eastAsia="Times New Roman" w:hAnsi="Segoe UI" w:cs="Segoe UI"/>
+          <w:b/>
+          <w:bCs/>
+          <w:color w:val="000000"/>
+          <w:kern w:val="0"/>
+          <w:sz w:val="24"/>
+          <w:szCs w:val="24"/>
+          <w:lang w:val="en-GB"/>
+          <w14:ligatures w14:val="none"/>
+        </w:rPr>
+        <w:t>How would these methods be defined in the proto file</w:t>
+      </w:r>
+      <w:r>
+        <w:rPr>
+          <w:rFonts w:ascii="Segoe UI" w:eastAsia="Times New Roman" w:hAnsi="Segoe UI" w:cs="Segoe UI"/>
+          <w:b/>
+          <w:bCs/>
+          <w:color w:val="000000"/>
+          <w:kern w:val="0"/>
+          <w:sz w:val="24"/>
+          <w:szCs w:val="24"/>
+          <w:lang w:val="en-GB"/>
+          <w14:ligatures w14:val="none"/>
+        </w:rPr>
+        <w:t>?</w:t>
+      </w:r>
+    </w:p>
+    <w:p>
+      <w:pPr>
+        <w:shd w:val="clear" w:color="auto" w:fill="FFFFFF"/>
+        <w:spacing w:after="0" w:line="240" w:lineRule="auto"/>
+        <w:jc w:val="both"/>
+        <w:rPr>
+          <w:rFonts w:ascii="Segoe UI" w:eastAsia="Times New Roman" w:hAnsi="Segoe UI" w:cs="Segoe UI"/>
+          <w:b/>
+          <w:bCs/>
+          <w:color w:val="000000"/>
+          <w:kern w:val="0"/>
+          <w:sz w:val="24"/>
+          <w:szCs w:val="24"/>
+          <w:lang w:val="en-GB"/>
+          <w14:ligatures w14:val="none"/>
+        </w:rPr>
+      </w:pPr>
+    </w:p>
+    <w:p>
+      <w:pPr>
+        <w:pStyle w:val="ListParagraph"/>
+        <w:numPr>
+          <w:ilvl w:val="0"/>
+          <w:numId w:val="1"/>
+        </w:numPr>
+        <w:shd w:val="clear" w:color="auto" w:fill="FFFFFF"/>
+        <w:spacing w:after="0" w:line="240" w:lineRule="auto"/>
+        <w:ind w:left="360"/>
+        <w:jc w:val="both"/>
+        <w:rPr>
+          <w:rFonts w:ascii="Segoe UI" w:eastAsia="Times New Roman" w:hAnsi="Segoe UI" w:cs="Segoe UI"/>
+          <w:b/>
+          <w:bCs/>
+          <w:color w:val="000000"/>
+          <w:kern w:val="0"/>
+          <w:sz w:val="24"/>
+          <w:szCs w:val="24"/>
+          <w:lang w:val="en-GB"/>
+          <w14:ligatures w14:val="none"/>
+        </w:rPr>
+      </w:pPr>
+      <w:r>
+        <w:rPr>
+          <w:rFonts w:ascii="Segoe UI" w:eastAsia="Times New Roman" w:hAnsi="Segoe UI" w:cs="Segoe UI"/>
+          <w:b/>
+          <w:bCs/>
+          <w:color w:val="000000"/>
+          <w:kern w:val="0"/>
+          <w:sz w:val="24"/>
+          <w:szCs w:val="24"/>
+          <w:lang w:val="en-GB"/>
+          <w14:ligatures w14:val="none"/>
+        </w:rPr>
+        <w:t>W</w:t>
+      </w:r>
+      <w:r>
+        <w:rPr>
+          <w:rFonts w:ascii="Segoe UI" w:eastAsia="Times New Roman" w:hAnsi="Segoe UI" w:cs="Segoe UI"/>
+          <w:b/>
+          <w:bCs/>
+          <w:color w:val="000000"/>
+          <w:kern w:val="0"/>
+          <w:sz w:val="24"/>
+          <w:szCs w:val="24"/>
+          <w:lang w:val="en-GB"/>
+          <w14:ligatures w14:val="none"/>
+        </w:rPr>
+        <w:t>hat would the corresponding</w:t>
+      </w:r>
+      <w:r>
+        <w:rPr>
+          <w:rFonts w:ascii="Segoe UI" w:eastAsia="Times New Roman" w:hAnsi="Segoe UI" w:cs="Segoe UI"/>
+          <w:b/>
+          <w:bCs/>
+          <w:color w:val="000000"/>
+          <w:kern w:val="0"/>
+          <w:sz w:val="24"/>
+          <w:szCs w:val="24"/>
+          <w:lang w:val="en-GB"/>
+          <w14:ligatures w14:val="none"/>
+        </w:rPr>
+        <w:t xml:space="preserve"> </w:t>
+      </w:r>
+      <w:r>
+        <w:rPr>
+          <w:rFonts w:ascii="Segoe UI" w:eastAsia="Times New Roman" w:hAnsi="Segoe UI" w:cs="Segoe UI"/>
+          <w:b/>
+          <w:bCs/>
+          <w:color w:val="000000"/>
+          <w:kern w:val="0"/>
+          <w:sz w:val="24"/>
+          <w:szCs w:val="24"/>
+          <w:lang w:val="en-GB"/>
+          <w14:ligatures w14:val="none"/>
+        </w:rPr>
+        <w:t>code look like</w:t>
+      </w:r>
+      <w:r>
+        <w:rPr>
+          <w:rFonts w:ascii="Segoe UI" w:eastAsia="Times New Roman" w:hAnsi="Segoe UI" w:cs="Segoe UI"/>
+          <w:b/>
+          <w:bCs/>
+          <w:color w:val="000000"/>
+          <w:kern w:val="0"/>
+          <w:sz w:val="24"/>
+          <w:szCs w:val="24"/>
+          <w:lang w:val="en-GB"/>
+          <w14:ligatures w14:val="none"/>
+        </w:rPr>
+        <w:t>?</w:t>
+      </w:r>
+    </w:p>
+    <w:p>
+      <w:pPr>
+        <w:shd w:val="clear" w:color="auto" w:fill="FFFFFF"/>
+        <w:spacing w:after="0" w:line="240" w:lineRule="auto"/>
+        <w:rPr>
+          <w:rFonts w:ascii="Segoe UI" w:eastAsia="Times New Roman" w:hAnsi="Segoe UI" w:cs="Segoe UI"/>
+          <w:b/>
+          <w:bCs/>
+          <w:color w:val="000000"/>
+          <w:kern w:val="0"/>
+          <w:sz w:val="24"/>
+          <w:szCs w:val="24"/>
+          <w14:ligatures w14:val="none"/>
+        </w:rPr>
+      </w:pPr>
     </w:p>
     <w:p>
       <w:pPr>
@@ -1238,6 +1830,127 @@
     </w:sectPr>
   </w:body>
 </w:document>
+</file>
+
+<file path=word/numbering.xml><?xml version="1.0" encoding="utf-8"?>
+<w:numbering xmlns:wpc="http://schemas.microsoft.com/office/word/2010/wordprocessingCanvas" xmlns:cx="http://schemas.microsoft.com/office/drawing/2014/chartex" xmlns:cx1="http://schemas.microsoft.com/office/drawing/2015/9/8/chartex" xmlns:cx2="http://schemas.microsoft.com/office/drawing/2015/10/21/chartex" xmlns:cx3="http://schemas.microsoft.com/office/drawing/2016/5/9/chartex" xmlns:cx4="http://schemas.microsoft.com/office/drawing/2016/5/10/chartex" xmlns:cx5="http://schemas.microsoft.com/office/drawing/2016/5/11/chartex" xmlns:cx6="http://schemas.microsoft.com/office/drawing/2016/5/12/chartex" xmlns:cx7="http://schemas.microsoft.com/office/drawing/2016/5/13/chartex" xmlns:cx8="http://schemas.microsoft.com/office/drawing/2016/5/14/chartex" xmlns:mc="http://schemas.openxmlformats.org/markup-compatibility/2006" xmlns:aink="http://schemas.microsoft.com/office/drawing/2016/ink" xmlns:am3d="http://schemas.microsoft.com/office/drawing/2017/model3d" xmlns:o="urn:schemas-microsoft-com:office:office" xmlns:oel="http://schemas.microsoft.com/office/2019/extlst" xmlns:r="http://schemas.openxmlformats.org/officeDocument/2006/relationships" xmlns:m="http://schemas.openxmlformats.org/officeDocument/2006/math" xmlns:v="urn:schemas-microsoft-com:vml" xmlns:wp14="http://schemas.microsoft.com/office/word/2010/wordprocessingDrawing" xmlns:wp="http://schemas.openxmlformats.org/drawingml/2006/wordprocessingDrawing" xmlns:w10="urn:schemas-microsoft-com:office:word" xmlns:w="http://schemas.openxmlformats.org/wordprocessingml/2006/main" xmlns:w14="http://schemas.microsoft.com/office/word/2010/wordml" xmlns:w15="http://schemas.microsoft.com/office/word/2012/wordml" xmlns:w16cex="http://schemas.microsoft.com/office/word/2018/wordml/cex" xmlns:w16cid="http://schemas.microsoft.com/office/word/2016/wordml/cid" xmlns:w16="http://schemas.microsoft.com/office/word/2018/wordml" xmlns:w16sdtdh="http://schemas.microsoft.com/office/word/2020/wordml/sdtdatahash" xmlns:w16se="http://schemas.microsoft.com/office/word/2015/wordml/symex" xmlns:wpg="http://schemas.microsoft.com/office/word/2010/wordprocessingGroup" xmlns:wpi="http://schemas.microsoft.com/office/word/2010/wordprocessingInk" xmlns:wne="http://schemas.microsoft.com/office/word/2006/wordml" xmlns:wps="http://schemas.microsoft.com/office/word/2010/wordprocessingShape" mc:Ignorable="w14 w15 w16se w16cid w16 w16cex w16sdtdh wp14">
+  <w:abstractNum w:abstractNumId="0" w15:restartNumberingAfterBreak="0">
+    <w:nsid w:val="75412222"/>
+    <w:multiLevelType w:val="hybridMultilevel"/>
+    <w:tmpl w:val="D9784A08"/>
+    <w:lvl w:ilvl="0" w:tplc="887A2856">
+      <w:start w:val="1"/>
+      <w:numFmt w:val="bullet"/>
+      <w:lvlText w:val=""/>
+      <w:lvlJc w:val="left"/>
+      <w:pPr>
+        <w:ind w:left="1080" w:hanging="360"/>
+      </w:pPr>
+      <w:rPr>
+        <w:rFonts w:ascii="Symbol" w:eastAsia="Times New Roman" w:hAnsi="Symbol" w:cs="Segoe UI" w:hint="default"/>
+      </w:rPr>
+    </w:lvl>
+    <w:lvl w:ilvl="1" w:tplc="08090003" w:tentative="1">
+      <w:start w:val="1"/>
+      <w:numFmt w:val="bullet"/>
+      <w:lvlText w:val="o"/>
+      <w:lvlJc w:val="left"/>
+      <w:pPr>
+        <w:ind w:left="1800" w:hanging="360"/>
+      </w:pPr>
+      <w:rPr>
+        <w:rFonts w:ascii="Courier New" w:hAnsi="Courier New" w:cs="Courier New" w:hint="default"/>
+      </w:rPr>
+    </w:lvl>
+    <w:lvl w:ilvl="2" w:tplc="08090005" w:tentative="1">
+      <w:start w:val="1"/>
+      <w:numFmt w:val="bullet"/>
+      <w:lvlText w:val=""/>
+      <w:lvlJc w:val="left"/>
+      <w:pPr>
+        <w:ind w:left="2520" w:hanging="360"/>
+      </w:pPr>
+      <w:rPr>
+        <w:rFonts w:ascii="Wingdings" w:hAnsi="Wingdings" w:hint="default"/>
+      </w:rPr>
+    </w:lvl>
+    <w:lvl w:ilvl="3" w:tplc="08090001" w:tentative="1">
+      <w:start w:val="1"/>
+      <w:numFmt w:val="bullet"/>
+      <w:lvlText w:val=""/>
+      <w:lvlJc w:val="left"/>
+      <w:pPr>
+        <w:ind w:left="3240" w:hanging="360"/>
+      </w:pPr>
+      <w:rPr>
+        <w:rFonts w:ascii="Symbol" w:hAnsi="Symbol" w:hint="default"/>
+      </w:rPr>
+    </w:lvl>
+    <w:lvl w:ilvl="4" w:tplc="08090003" w:tentative="1">
+      <w:start w:val="1"/>
+      <w:numFmt w:val="bullet"/>
+      <w:lvlText w:val="o"/>
+      <w:lvlJc w:val="left"/>
+      <w:pPr>
+        <w:ind w:left="3960" w:hanging="360"/>
+      </w:pPr>
+      <w:rPr>
+        <w:rFonts w:ascii="Courier New" w:hAnsi="Courier New" w:cs="Courier New" w:hint="default"/>
+      </w:rPr>
+    </w:lvl>
+    <w:lvl w:ilvl="5" w:tplc="08090005" w:tentative="1">
+      <w:start w:val="1"/>
+      <w:numFmt w:val="bullet"/>
+      <w:lvlText w:val=""/>
+      <w:lvlJc w:val="left"/>
+      <w:pPr>
+        <w:ind w:left="4680" w:hanging="360"/>
+      </w:pPr>
+      <w:rPr>
+        <w:rFonts w:ascii="Wingdings" w:hAnsi="Wingdings" w:hint="default"/>
+      </w:rPr>
+    </w:lvl>
+    <w:lvl w:ilvl="6" w:tplc="08090001" w:tentative="1">
+      <w:start w:val="1"/>
+      <w:numFmt w:val="bullet"/>
+      <w:lvlText w:val=""/>
+      <w:lvlJc w:val="left"/>
+      <w:pPr>
+        <w:ind w:left="5400" w:hanging="360"/>
+      </w:pPr>
+      <w:rPr>
+        <w:rFonts w:ascii="Symbol" w:hAnsi="Symbol" w:hint="default"/>
+      </w:rPr>
+    </w:lvl>
+    <w:lvl w:ilvl="7" w:tplc="08090003" w:tentative="1">
+      <w:start w:val="1"/>
+      <w:numFmt w:val="bullet"/>
+      <w:lvlText w:val="o"/>
+      <w:lvlJc w:val="left"/>
+      <w:pPr>
+        <w:ind w:left="6120" w:hanging="360"/>
+      </w:pPr>
+      <w:rPr>
+        <w:rFonts w:ascii="Courier New" w:hAnsi="Courier New" w:cs="Courier New" w:hint="default"/>
+      </w:rPr>
+    </w:lvl>
+    <w:lvl w:ilvl="8" w:tplc="08090005" w:tentative="1">
+      <w:start w:val="1"/>
+      <w:numFmt w:val="bullet"/>
+      <w:lvlText w:val=""/>
+      <w:lvlJc w:val="left"/>
+      <w:pPr>
+        <w:ind w:left="6840" w:hanging="360"/>
+      </w:pPr>
+      <w:rPr>
+        <w:rFonts w:ascii="Wingdings" w:hAnsi="Wingdings" w:hint="default"/>
+      </w:rPr>
+    </w:lvl>
+  </w:abstractNum>
+  <w:num w:numId="1" w16cid:durableId="171340822">
+    <w:abstractNumId w:val="0"/>
+  </w:num>
+</w:numbering>
 </file>
 
 <file path=word/styles.xml><?xml version="1.0" encoding="utf-8"?>
@@ -1644,7 +2357,6 @@
   <w:style w:type="character" w:default="1" w:styleId="DefaultParagraphFont">
     <w:name w:val="Default Paragraph Font"/>
     <w:uiPriority w:val="1"/>
-    <w:semiHidden/>
     <w:unhideWhenUsed/>
   </w:style>
   <w:style w:type="table" w:default="1" w:styleId="TableNormal">

</xml_diff>

<commit_message>
adding comments on markerting service
</commit_message>
<xml_diff>
--- a/reportTABA.docx
+++ b/reportTABA.docx
@@ -1271,6 +1271,388 @@
         <w:jc w:val="both"/>
         <w:rPr>
           <w:rFonts w:ascii="Segoe UI" w:eastAsia="Times New Roman" w:hAnsi="Segoe UI" w:cs="Segoe UI"/>
+          <w:color w:val="000000" w:themeColor="text1"/>
+          <w:kern w:val="0"/>
+          <w:sz w:val="24"/>
+          <w:szCs w:val="24"/>
+          <w14:ligatures w14:val="none"/>
+        </w:rPr>
+      </w:pPr>
+      <w:r>
+        <w:rPr>
+          <w:rFonts w:ascii="Segoe UI" w:eastAsia="Times New Roman" w:hAnsi="Segoe UI" w:cs="Segoe UI"/>
+          <w:color w:val="000000" w:themeColor="text1"/>
+          <w:kern w:val="0"/>
+          <w:sz w:val="24"/>
+          <w:szCs w:val="24"/>
+          <w14:ligatures w14:val="none"/>
+        </w:rPr>
+        <w:t>Just a little introduction</w:t>
+      </w:r>
+      <w:r>
+        <w:rPr>
+          <w:rFonts w:ascii="Segoe UI" w:eastAsia="Times New Roman" w:hAnsi="Segoe UI" w:cs="Segoe UI"/>
+          <w:color w:val="000000" w:themeColor="text1"/>
+          <w:kern w:val="0"/>
+          <w:sz w:val="24"/>
+          <w:szCs w:val="24"/>
+          <w14:ligatures w14:val="none"/>
+        </w:rPr>
+        <w:t>.</w:t>
+      </w:r>
+    </w:p>
+    <w:p>
+      <w:pPr>
+        <w:shd w:val="clear" w:color="auto" w:fill="FFFFFF"/>
+        <w:spacing w:after="0" w:line="276" w:lineRule="auto"/>
+        <w:ind w:firstLine="720"/>
+        <w:jc w:val="both"/>
+        <w:rPr>
+          <w:rFonts w:ascii="Segoe UI" w:eastAsia="Times New Roman" w:hAnsi="Segoe UI" w:cs="Segoe UI"/>
+          <w:color w:val="000000" w:themeColor="text1"/>
+          <w:kern w:val="0"/>
+          <w:sz w:val="24"/>
+          <w:szCs w:val="24"/>
+          <w14:ligatures w14:val="none"/>
+        </w:rPr>
+      </w:pPr>
+      <w:r>
+        <w:rPr>
+          <w:rFonts w:ascii="Segoe UI" w:eastAsia="Times New Roman" w:hAnsi="Segoe UI" w:cs="Segoe UI"/>
+          <w:color w:val="000000" w:themeColor="text1"/>
+          <w:kern w:val="0"/>
+          <w:sz w:val="24"/>
+          <w:szCs w:val="24"/>
+          <w14:ligatures w14:val="none"/>
+        </w:rPr>
+        <w:t>In gRPC, it is possible for a client application to directly call a method in a server application on a different machine as if it were a local object, which simplifies the creation of distributed applications and services</w:t>
+      </w:r>
+      <w:r>
+        <w:rPr>
+          <w:rFonts w:ascii="Segoe UI" w:eastAsia="Times New Roman" w:hAnsi="Segoe UI" w:cs="Segoe UI"/>
+          <w:color w:val="000000" w:themeColor="text1"/>
+          <w:kern w:val="0"/>
+          <w:sz w:val="24"/>
+          <w:szCs w:val="24"/>
+          <w14:ligatures w14:val="none"/>
+        </w:rPr>
+        <w:t>.</w:t>
+      </w:r>
+    </w:p>
+    <w:p>
+      <w:pPr>
+        <w:shd w:val="clear" w:color="auto" w:fill="FFFFFF"/>
+        <w:spacing w:after="0" w:line="276" w:lineRule="auto"/>
+        <w:ind w:firstLine="720"/>
+        <w:jc w:val="both"/>
+        <w:rPr>
+          <w:rFonts w:ascii="Open Sans" w:hAnsi="Open Sans" w:cs="Open Sans"/>
+          <w:color w:val="222222"/>
+          <w:shd w:val="clear" w:color="auto" w:fill="FFFFFF"/>
+        </w:rPr>
+      </w:pPr>
+      <w:r>
+        <w:rPr>
+          <w:rFonts w:ascii="Open Sans" w:hAnsi="Open Sans" w:cs="Open Sans"/>
+          <w:color w:val="222222"/>
+          <w:shd w:val="clear" w:color="auto" w:fill="FFFFFF"/>
+        </w:rPr>
+        <w:t>I</w:t>
+      </w:r>
+      <w:r>
+        <w:rPr>
+          <w:rFonts w:ascii="Open Sans" w:hAnsi="Open Sans" w:cs="Open Sans"/>
+          <w:color w:val="222222"/>
+          <w:shd w:val="clear" w:color="auto" w:fill="FFFFFF"/>
+        </w:rPr>
+        <w:t>s based around the idea of defining a service, specifying the methods</w:t>
+      </w:r>
+      <w:r>
+        <w:rPr>
+          <w:rFonts w:ascii="Open Sans" w:hAnsi="Open Sans" w:cs="Open Sans"/>
+          <w:color w:val="222222"/>
+          <w:shd w:val="clear" w:color="auto" w:fill="FFFFFF"/>
+        </w:rPr>
+        <w:t>, where I will explore a lit bit more,</w:t>
+      </w:r>
+      <w:r>
+        <w:rPr>
+          <w:rFonts w:ascii="Open Sans" w:hAnsi="Open Sans" w:cs="Open Sans"/>
+          <w:color w:val="222222"/>
+          <w:shd w:val="clear" w:color="auto" w:fill="FFFFFF"/>
+        </w:rPr>
+        <w:t xml:space="preserve"> that can be called remotely with their parameters and return types.</w:t>
+      </w:r>
+    </w:p>
+    <w:p>
+      <w:pPr>
+        <w:shd w:val="clear" w:color="auto" w:fill="FFFFFF"/>
+        <w:spacing w:after="0" w:line="276" w:lineRule="auto"/>
+        <w:ind w:firstLine="720"/>
+        <w:jc w:val="both"/>
+        <w:rPr>
+          <w:rFonts w:ascii="Open Sans" w:hAnsi="Open Sans" w:cs="Open Sans"/>
+          <w:color w:val="222222"/>
+          <w:shd w:val="clear" w:color="auto" w:fill="FFFFFF"/>
+        </w:rPr>
+      </w:pPr>
+      <w:r>
+        <w:rPr>
+          <w:rFonts w:ascii="Open Sans" w:hAnsi="Open Sans" w:cs="Open Sans"/>
+          <w:color w:val="222222"/>
+          <w:shd w:val="clear" w:color="auto" w:fill="FFFFFF"/>
+        </w:rPr>
+        <w:t>The image below is a representation of the concept of connection.</w:t>
+      </w:r>
+    </w:p>
+    <w:p>
+      <w:pPr>
+        <w:shd w:val="clear" w:color="auto" w:fill="FFFFFF"/>
+        <w:spacing w:after="0" w:line="276" w:lineRule="auto"/>
+        <w:ind w:firstLine="720"/>
+        <w:jc w:val="both"/>
+        <w:rPr>
+          <w:rFonts w:ascii="Open Sans" w:hAnsi="Open Sans" w:cs="Open Sans"/>
+          <w:color w:val="222222"/>
+          <w:shd w:val="clear" w:color="auto" w:fill="FFFFFF"/>
+        </w:rPr>
+      </w:pPr>
+    </w:p>
+    <w:p>
+      <w:pPr>
+        <w:shd w:val="clear" w:color="auto" w:fill="FFFFFF"/>
+        <w:spacing w:after="0" w:line="240" w:lineRule="auto"/>
+        <w:jc w:val="center"/>
+        <w:rPr>
+          <w:rFonts w:eastAsia="Times New Roman" w:cstheme="minorHAnsi"/>
+          <w:color w:val="000000"/>
+          <w:kern w:val="0"/>
+          <w14:ligatures w14:val="none"/>
+        </w:rPr>
+      </w:pPr>
+      <w:r>
+        <w:rPr>
+          <w:rFonts w:ascii="Segoe UI" w:eastAsia="Times New Roman" w:hAnsi="Segoe UI" w:cs="Segoe UI"/>
+          <w:color w:val="000000"/>
+          <w:kern w:val="0"/>
+          <w:sz w:val="24"/>
+          <w:szCs w:val="24"/>
+          <w14:ligatures w14:val="none"/>
+        </w:rPr>
+        <w:drawing>
+          <wp:inline distT="0" distB="0" distL="0" distR="0" wp14:anchorId="321425CD" wp14:editId="60A0737B">
+            <wp:extent cx="4996070" cy="3016683"/>
+            <wp:effectExtent l="0" t="0" r="0" b="6350"/>
+            <wp:docPr id="519074554" name="Picture 1" descr="A diagram of a software process&#10;&#10;Description automatically generated"/>
+            <wp:cNvGraphicFramePr>
+              <a:graphicFrameLocks xmlns:a="http://schemas.openxmlformats.org/drawingml/2006/main" noChangeAspect="1"/>
+            </wp:cNvGraphicFramePr>
+            <a:graphic xmlns:a="http://schemas.openxmlformats.org/drawingml/2006/main">
+              <a:graphicData uri="http://schemas.openxmlformats.org/drawingml/2006/picture">
+                <pic:pic xmlns:pic="http://schemas.openxmlformats.org/drawingml/2006/picture">
+                  <pic:nvPicPr>
+                    <pic:cNvPr id="519074554" name="Picture 1" descr="A diagram of a software process&#10;&#10;Description automatically generated"/>
+                    <pic:cNvPicPr/>
+                  </pic:nvPicPr>
+                  <pic:blipFill>
+                    <a:blip r:embed="rId7"/>
+                    <a:stretch>
+                      <a:fillRect/>
+                    </a:stretch>
+                  </pic:blipFill>
+                  <pic:spPr>
+                    <a:xfrm>
+                      <a:off x="0" y="0"/>
+                      <a:ext cx="5006769" cy="3023143"/>
+                    </a:xfrm>
+                    <a:prstGeom prst="rect">
+                      <a:avLst/>
+                    </a:prstGeom>
+                  </pic:spPr>
+                </pic:pic>
+              </a:graphicData>
+            </a:graphic>
+          </wp:inline>
+        </w:drawing>
+      </w:r>
+    </w:p>
+    <w:p>
+      <w:pPr>
+        <w:shd w:val="clear" w:color="auto" w:fill="FFFFFF"/>
+        <w:spacing w:after="0" w:line="240" w:lineRule="auto"/>
+        <w:jc w:val="both"/>
+        <w:rPr>
+          <w:rFonts w:ascii="Segoe UI" w:eastAsia="Times New Roman" w:hAnsi="Segoe UI" w:cs="Segoe UI"/>
+          <w:color w:val="000000"/>
+          <w:kern w:val="0"/>
+          <w:sz w:val="24"/>
+          <w:szCs w:val="24"/>
+          <w14:ligatures w14:val="none"/>
+        </w:rPr>
+      </w:pPr>
+      <w:r>
+        <w:rPr>
+          <w:rFonts w:eastAsia="Times New Roman" w:cstheme="minorHAnsi"/>
+          <w:color w:val="000000"/>
+          <w:kern w:val="0"/>
+          <w14:ligatures w14:val="none"/>
+        </w:rPr>
+        <w:t xml:space="preserve">gRPC (2023) </w:t>
+      </w:r>
+      <w:r>
+        <w:rPr>
+          <w:rFonts w:eastAsia="Times New Roman" w:cstheme="minorHAnsi"/>
+          <w:i/>
+          <w:iCs/>
+          <w:color w:val="000000"/>
+          <w:kern w:val="0"/>
+          <w14:ligatures w14:val="none"/>
+        </w:rPr>
+        <w:t>Introduction to gRPC</w:t>
+      </w:r>
+      <w:r>
+        <w:rPr>
+          <w:rFonts w:eastAsia="Times New Roman" w:cstheme="minorHAnsi"/>
+          <w:color w:val="000000"/>
+          <w:kern w:val="0"/>
+          <w14:ligatures w14:val="none"/>
+        </w:rPr>
+        <w:t xml:space="preserve">. Available at: </w:t>
+      </w:r>
+      <w:hyperlink r:id="rId8" w:history="1">
+        <w:r>
+          <w:rPr>
+            <w:rStyle w:val="Hyperlink"/>
+            <w:rFonts w:eastAsia="Times New Roman" w:cstheme="minorHAnsi"/>
+            <w:kern w:val="0"/>
+            <w14:ligatures w14:val="none"/>
+          </w:rPr>
+          <w:t>https://grpc.io/docs/what-is-grpc/introduction</w:t>
+        </w:r>
+        <w:r>
+          <w:rPr>
+            <w:rStyle w:val="Hyperlink"/>
+            <w:rFonts w:eastAsia="Times New Roman" w:cstheme="minorHAnsi"/>
+            <w:kern w:val="0"/>
+            <w14:ligatures w14:val="none"/>
+          </w:rPr>
+          <w:t>/</w:t>
+        </w:r>
+      </w:hyperlink>
+      <w:r>
+        <w:rPr>
+          <w:rFonts w:eastAsia="Times New Roman" w:cstheme="minorHAnsi"/>
+          <w:color w:val="000000"/>
+          <w:kern w:val="0"/>
+          <w14:ligatures w14:val="none"/>
+        </w:rPr>
+        <w:t xml:space="preserve"> </w:t>
+      </w:r>
+      <w:r>
+        <w:rPr>
+          <w:rFonts w:eastAsia="Times New Roman" w:cstheme="minorHAnsi"/>
+          <w:color w:val="000000"/>
+          <w:kern w:val="0"/>
+          <w14:ligatures w14:val="none"/>
+        </w:rPr>
+        <w:t>[Accessed 7 May 2024].</w:t>
+      </w:r>
+    </w:p>
+    <w:p>
+      <w:pPr>
+        <w:shd w:val="clear" w:color="auto" w:fill="FFFFFF"/>
+        <w:spacing w:after="0" w:line="276" w:lineRule="auto"/>
+        <w:ind w:firstLine="360"/>
+        <w:jc w:val="both"/>
+        <w:rPr>
+          <w:rFonts w:ascii="Segoe UI" w:eastAsia="Times New Roman" w:hAnsi="Segoe UI" w:cs="Segoe UI"/>
+          <w:color w:val="000000" w:themeColor="text1"/>
+          <w:kern w:val="0"/>
+          <w:sz w:val="24"/>
+          <w:szCs w:val="24"/>
+          <w14:ligatures w14:val="none"/>
+        </w:rPr>
+      </w:pPr>
+      <w:r>
+        <w:rPr>
+          <w:rFonts w:ascii="Segoe UI" w:eastAsia="Times New Roman" w:hAnsi="Segoe UI" w:cs="Segoe UI"/>
+          <w:color w:val="000000" w:themeColor="text1"/>
+          <w:kern w:val="0"/>
+          <w:sz w:val="24"/>
+          <w:szCs w:val="24"/>
+          <w14:ligatures w14:val="none"/>
+        </w:rPr>
+        <w:lastRenderedPageBreak/>
+        <w:t>Implementing the gRPC concept</w:t>
+      </w:r>
+      <w:r>
+        <w:rPr>
+          <w:rFonts w:ascii="Segoe UI" w:eastAsia="Times New Roman" w:hAnsi="Segoe UI" w:cs="Segoe UI"/>
+          <w:color w:val="000000" w:themeColor="text1"/>
+          <w:kern w:val="0"/>
+          <w:sz w:val="24"/>
+          <w:szCs w:val="24"/>
+          <w14:ligatures w14:val="none"/>
+        </w:rPr>
+        <w:t>.</w:t>
+      </w:r>
+    </w:p>
+    <w:p>
+      <w:pPr>
+        <w:shd w:val="clear" w:color="auto" w:fill="FFFFFF"/>
+        <w:spacing w:after="0" w:line="276" w:lineRule="auto"/>
+        <w:ind w:firstLine="360"/>
+        <w:jc w:val="both"/>
+        <w:rPr>
+          <w:rFonts w:ascii="Segoe UI" w:eastAsia="Times New Roman" w:hAnsi="Segoe UI" w:cs="Segoe UI"/>
+          <w:color w:val="000000" w:themeColor="text1"/>
+          <w:kern w:val="0"/>
+          <w:sz w:val="24"/>
+          <w:szCs w:val="24"/>
+          <w14:ligatures w14:val="none"/>
+        </w:rPr>
+      </w:pPr>
+      <w:r>
+        <w:rPr>
+          <w:rFonts w:ascii="Segoe UI" w:eastAsia="Times New Roman" w:hAnsi="Segoe UI" w:cs="Segoe UI"/>
+          <w:color w:val="000000" w:themeColor="text1"/>
+          <w:kern w:val="0"/>
+          <w:sz w:val="24"/>
+          <w:szCs w:val="24"/>
+          <w14:ligatures w14:val="none"/>
+        </w:rPr>
+        <w:t>Keep in mind that the theme will be built around a bookstore</w:t>
+      </w:r>
+      <w:r>
+        <w:rPr>
+          <w:rFonts w:ascii="Segoe UI" w:eastAsia="Times New Roman" w:hAnsi="Segoe UI" w:cs="Segoe UI"/>
+          <w:color w:val="000000" w:themeColor="text1"/>
+          <w:kern w:val="0"/>
+          <w:sz w:val="24"/>
+          <w:szCs w:val="24"/>
+          <w14:ligatures w14:val="none"/>
+        </w:rPr>
+        <w:t>, and t</w:t>
+      </w:r>
+      <w:r>
+        <w:rPr>
+          <w:rFonts w:ascii="Segoe UI" w:eastAsia="Times New Roman" w:hAnsi="Segoe UI" w:cs="Segoe UI"/>
+          <w:color w:val="000000" w:themeColor="text1"/>
+          <w:kern w:val="0"/>
+          <w:sz w:val="24"/>
+          <w:szCs w:val="24"/>
+          <w14:ligatures w14:val="none"/>
+        </w:rPr>
+        <w:t>hese are the attributes of the object of study.</w:t>
+      </w:r>
+    </w:p>
+    <w:p>
+      <w:pPr>
+        <w:shd w:val="clear" w:color="auto" w:fill="FFFFFF"/>
+        <w:spacing w:after="0" w:line="276" w:lineRule="auto"/>
+        <w:jc w:val="both"/>
+        <w:rPr>
+          <w:rFonts w:ascii="Segoe UI" w:eastAsia="Times New Roman" w:hAnsi="Segoe UI" w:cs="Segoe UI"/>
           <w:color w:val="FF0000"/>
           <w:kern w:val="0"/>
           <w:sz w:val="24"/>
@@ -1278,7 +1660,13 @@
           <w14:ligatures w14:val="none"/>
         </w:rPr>
       </w:pPr>
-      <w:r>
+    </w:p>
+    <w:p>
+      <w:pPr>
+        <w:shd w:val="clear" w:color="auto" w:fill="FFFFFF"/>
+        <w:spacing w:after="0" w:line="276" w:lineRule="auto"/>
+        <w:ind w:firstLine="720"/>
+        <w:jc w:val="center"/>
         <w:rPr>
           <w:rFonts w:ascii="Segoe UI" w:eastAsia="Times New Roman" w:hAnsi="Segoe UI" w:cs="Segoe UI"/>
           <w:color w:val="FF0000"/>
@@ -1287,21 +1675,415 @@
           <w:szCs w:val="24"/>
           <w14:ligatures w14:val="none"/>
         </w:rPr>
-        <w:t xml:space="preserve">To apply the concepts presented in the classroom, using the idea of a smart home as a basis, I chose to approach the four </w:t>
+      </w:pPr>
+      <w:r>
+        <w:rPr>
+          <w:rFonts w:ascii="Segoe UI" w:eastAsia="Times New Roman" w:hAnsi="Segoe UI" w:cs="Segoe UI"/>
+          <w:color w:val="FF0000"/>
+          <w:kern w:val="0"/>
+          <w:sz w:val="24"/>
+          <w:szCs w:val="24"/>
+          <w14:ligatures w14:val="none"/>
+        </w:rPr>
+        <w:drawing>
+          <wp:inline distT="0" distB="0" distL="0" distR="0" wp14:anchorId="08BB0E55" wp14:editId="24D8EDF4">
+            <wp:extent cx="1468492" cy="1709531"/>
+            <wp:effectExtent l="0" t="0" r="5080" b="5080"/>
+            <wp:docPr id="1253266043" name="Picture 1" descr="A close-up of a book&#10;&#10;Description automatically generated"/>
+            <wp:cNvGraphicFramePr>
+              <a:graphicFrameLocks xmlns:a="http://schemas.openxmlformats.org/drawingml/2006/main" noChangeAspect="1"/>
+            </wp:cNvGraphicFramePr>
+            <a:graphic xmlns:a="http://schemas.openxmlformats.org/drawingml/2006/main">
+              <a:graphicData uri="http://schemas.openxmlformats.org/drawingml/2006/picture">
+                <pic:pic xmlns:pic="http://schemas.openxmlformats.org/drawingml/2006/picture">
+                  <pic:nvPicPr>
+                    <pic:cNvPr id="1253266043" name="Picture 1" descr="A close-up of a book&#10;&#10;Description automatically generated"/>
+                    <pic:cNvPicPr/>
+                  </pic:nvPicPr>
+                  <pic:blipFill>
+                    <a:blip r:embed="rId9"/>
+                    <a:stretch>
+                      <a:fillRect/>
+                    </a:stretch>
+                  </pic:blipFill>
+                  <pic:spPr>
+                    <a:xfrm>
+                      <a:off x="0" y="0"/>
+                      <a:ext cx="1507678" cy="1755149"/>
+                    </a:xfrm>
+                    <a:prstGeom prst="rect">
+                      <a:avLst/>
+                    </a:prstGeom>
+                  </pic:spPr>
+                </pic:pic>
+              </a:graphicData>
+            </a:graphic>
+          </wp:inline>
+        </w:drawing>
+      </w:r>
+    </w:p>
+    <w:p>
+      <w:pPr>
+        <w:shd w:val="clear" w:color="auto" w:fill="FFFFFF"/>
+        <w:spacing w:after="0" w:line="276" w:lineRule="auto"/>
+        <w:jc w:val="both"/>
+        <w:rPr>
+          <w:rFonts w:ascii="Segoe UI" w:eastAsia="Times New Roman" w:hAnsi="Segoe UI" w:cs="Segoe UI"/>
+          <w:color w:val="FF0000"/>
+          <w:kern w:val="0"/>
+          <w:sz w:val="24"/>
+          <w:szCs w:val="24"/>
+          <w14:ligatures w14:val="none"/>
+        </w:rPr>
+      </w:pPr>
+    </w:p>
+    <w:p>
+      <w:pPr>
+        <w:shd w:val="clear" w:color="auto" w:fill="FFFFFF"/>
+        <w:spacing w:after="0" w:line="276" w:lineRule="auto"/>
+        <w:ind w:firstLine="720"/>
+        <w:jc w:val="both"/>
+        <w:rPr>
+          <w:rFonts w:ascii="Segoe UI" w:eastAsia="Times New Roman" w:hAnsi="Segoe UI" w:cs="Segoe UI"/>
+          <w:color w:val="000000" w:themeColor="text1"/>
+          <w:kern w:val="0"/>
+          <w:sz w:val="24"/>
+          <w:szCs w:val="24"/>
+          <w14:ligatures w14:val="none"/>
+        </w:rPr>
+      </w:pPr>
+      <w:r>
+        <w:rPr>
+          <w:rFonts w:ascii="Segoe UI" w:eastAsia="Times New Roman" w:hAnsi="Segoe UI" w:cs="Segoe UI"/>
+          <w:color w:val="000000" w:themeColor="text1"/>
+          <w:kern w:val="0"/>
+          <w:sz w:val="24"/>
+          <w:szCs w:val="24"/>
+          <w14:ligatures w14:val="none"/>
+        </w:rPr>
+        <w:t xml:space="preserve">The image below represents the implementation of the </w:t>
       </w:r>
       <w:proofErr w:type="spellStart"/>
       <w:r>
         <w:rPr>
           <w:rFonts w:ascii="Segoe UI" w:eastAsia="Times New Roman" w:hAnsi="Segoe UI" w:cs="Segoe UI"/>
+          <w:color w:val="000000" w:themeColor="text1"/>
+          <w:kern w:val="0"/>
+          <w:sz w:val="24"/>
+          <w:szCs w:val="24"/>
+          <w14:ligatures w14:val="none"/>
+        </w:rPr>
+        <w:t>SalesService</w:t>
+      </w:r>
+      <w:r>
+        <w:rPr>
+          <w:rFonts w:ascii="Segoe UI" w:eastAsia="Times New Roman" w:hAnsi="Segoe UI" w:cs="Segoe UI"/>
+          <w:color w:val="000000" w:themeColor="text1"/>
+          <w:kern w:val="0"/>
+          <w:sz w:val="24"/>
+          <w:szCs w:val="24"/>
+          <w14:ligatures w14:val="none"/>
+        </w:rPr>
+        <w:t>s</w:t>
+      </w:r>
+      <w:proofErr w:type="spellEnd"/>
+      <w:r>
+        <w:rPr>
+          <w:rFonts w:ascii="Segoe UI" w:eastAsia="Times New Roman" w:hAnsi="Segoe UI" w:cs="Segoe UI"/>
+          <w:color w:val="000000" w:themeColor="text1"/>
+          <w:kern w:val="0"/>
+          <w:sz w:val="24"/>
+          <w:szCs w:val="24"/>
+          <w14:ligatures w14:val="none"/>
+        </w:rPr>
+        <w:t xml:space="preserve"> service using the Protocol </w:t>
+      </w:r>
+      <w:r>
+        <w:rPr>
+          <w:rFonts w:ascii="Segoe UI" w:eastAsia="Times New Roman" w:hAnsi="Segoe UI" w:cs="Segoe UI"/>
+          <w:color w:val="000000" w:themeColor="text1"/>
+          <w:kern w:val="0"/>
+          <w:sz w:val="24"/>
+          <w:szCs w:val="24"/>
+          <w14:ligatures w14:val="none"/>
+        </w:rPr>
+        <w:t>B</w:t>
+      </w:r>
+      <w:r>
+        <w:rPr>
+          <w:rFonts w:ascii="Segoe UI" w:eastAsia="Times New Roman" w:hAnsi="Segoe UI" w:cs="Segoe UI"/>
+          <w:color w:val="000000" w:themeColor="text1"/>
+          <w:kern w:val="0"/>
+          <w:sz w:val="24"/>
+          <w:szCs w:val="24"/>
+          <w14:ligatures w14:val="none"/>
+        </w:rPr>
+        <w:t>uffer version proto3</w:t>
+      </w:r>
+      <w:r>
+        <w:rPr>
+          <w:rFonts w:ascii="Segoe UI" w:eastAsia="Times New Roman" w:hAnsi="Segoe UI" w:cs="Segoe UI"/>
+          <w:color w:val="000000" w:themeColor="text1"/>
+          <w:kern w:val="0"/>
+          <w:sz w:val="24"/>
+          <w:szCs w:val="24"/>
+          <w14:ligatures w14:val="none"/>
+        </w:rPr>
+        <w:t>, line 16.</w:t>
+      </w:r>
+    </w:p>
+    <w:p>
+      <w:pPr>
+        <w:shd w:val="clear" w:color="auto" w:fill="FFFFFF"/>
+        <w:spacing w:after="0" w:line="276" w:lineRule="auto"/>
+        <w:ind w:firstLine="720"/>
+        <w:jc w:val="both"/>
+        <w:rPr>
+          <w:rFonts w:ascii="Segoe UI" w:eastAsia="Times New Roman" w:hAnsi="Segoe UI" w:cs="Segoe UI"/>
+          <w:color w:val="000000" w:themeColor="text1"/>
+          <w:kern w:val="0"/>
+          <w:sz w:val="24"/>
+          <w:szCs w:val="24"/>
+          <w14:ligatures w14:val="none"/>
+        </w:rPr>
+      </w:pPr>
+      <w:r>
+        <w:rPr>
+          <w:rFonts w:ascii="Segoe UI" w:eastAsia="Times New Roman" w:hAnsi="Segoe UI" w:cs="Segoe UI"/>
+          <w:color w:val="000000" w:themeColor="text1"/>
+          <w:kern w:val="0"/>
+          <w:sz w:val="24"/>
+          <w:szCs w:val="24"/>
+          <w14:ligatures w14:val="none"/>
+        </w:rPr>
+        <w:t>To define a service in gRPC, we proceed as described in line 19.</w:t>
+      </w:r>
+      <w:r>
+        <w:rPr>
+          <w:rFonts w:ascii="Segoe UI" w:eastAsia="Times New Roman" w:hAnsi="Segoe UI" w:cs="Segoe UI"/>
+          <w:color w:val="000000" w:themeColor="text1"/>
+          <w:kern w:val="0"/>
+          <w:sz w:val="24"/>
+          <w:szCs w:val="24"/>
+          <w14:ligatures w14:val="none"/>
+        </w:rPr>
+        <w:t xml:space="preserve"> Then, the</w:t>
+      </w:r>
+      <w:r>
+        <w:rPr>
+          <w:rFonts w:ascii="Segoe UI" w:eastAsia="Times New Roman" w:hAnsi="Segoe UI" w:cs="Segoe UI"/>
+          <w:color w:val="000000" w:themeColor="text1"/>
+          <w:kern w:val="0"/>
+          <w:sz w:val="24"/>
+          <w:szCs w:val="24"/>
+          <w14:ligatures w14:val="none"/>
+        </w:rPr>
+        <w:t xml:space="preserve"> r</w:t>
+      </w:r>
+      <w:proofErr w:type="spellStart"/>
+      <w:r>
+        <w:rPr>
+          <w:rFonts w:ascii="Segoe UI" w:eastAsia="Times New Roman" w:hAnsi="Segoe UI" w:cs="Segoe UI"/>
+          <w:color w:val="000000" w:themeColor="text1"/>
+          <w:kern w:val="0"/>
+          <w:sz w:val="24"/>
+          <w:szCs w:val="24"/>
+          <w14:ligatures w14:val="none"/>
+        </w:rPr>
+        <w:t>pc</w:t>
+      </w:r>
+      <w:proofErr w:type="spellEnd"/>
+      <w:r>
+        <w:rPr>
+          <w:rFonts w:ascii="Segoe UI" w:eastAsia="Times New Roman" w:hAnsi="Segoe UI" w:cs="Segoe UI"/>
+          <w:color w:val="000000" w:themeColor="text1"/>
+          <w:kern w:val="0"/>
+          <w:sz w:val="24"/>
+          <w:szCs w:val="24"/>
+          <w14:ligatures w14:val="none"/>
+        </w:rPr>
+        <w:t xml:space="preserve"> methods can be defined in our service definition by specifying their request and response types</w:t>
+      </w:r>
+      <w:r>
+        <w:rPr>
+          <w:rFonts w:ascii="Segoe UI" w:eastAsia="Times New Roman" w:hAnsi="Segoe UI" w:cs="Segoe UI"/>
+          <w:color w:val="000000" w:themeColor="text1"/>
+          <w:kern w:val="0"/>
+          <w:sz w:val="24"/>
+          <w:szCs w:val="24"/>
+          <w14:ligatures w14:val="none"/>
+        </w:rPr>
+        <w:t>, as we can see in line 22</w:t>
+      </w:r>
+      <w:r>
+        <w:rPr>
+          <w:rFonts w:ascii="Segoe UI" w:eastAsia="Times New Roman" w:hAnsi="Segoe UI" w:cs="Segoe UI"/>
+          <w:color w:val="000000" w:themeColor="text1"/>
+          <w:kern w:val="0"/>
+          <w:sz w:val="24"/>
+          <w:szCs w:val="24"/>
+          <w14:ligatures w14:val="none"/>
+        </w:rPr>
+        <w:t>.</w:t>
+      </w:r>
+    </w:p>
+    <w:p>
+      <w:pPr>
+        <w:shd w:val="clear" w:color="auto" w:fill="FFFFFF"/>
+        <w:spacing w:after="0" w:line="276" w:lineRule="auto"/>
+        <w:ind w:firstLine="720"/>
+        <w:jc w:val="both"/>
+        <w:rPr>
+          <w:rFonts w:ascii="Segoe UI" w:eastAsia="Times New Roman" w:hAnsi="Segoe UI" w:cs="Segoe UI"/>
+          <w:color w:val="000000" w:themeColor="text1"/>
+          <w:kern w:val="0"/>
+          <w:sz w:val="24"/>
+          <w:szCs w:val="24"/>
+          <w14:ligatures w14:val="none"/>
+        </w:rPr>
+      </w:pPr>
+      <w:r>
+        <w:rPr>
+          <w:rFonts w:ascii="Segoe UI" w:eastAsia="Times New Roman" w:hAnsi="Segoe UI" w:cs="Segoe UI"/>
+          <w:color w:val="000000" w:themeColor="text1"/>
+          <w:kern w:val="0"/>
+          <w:sz w:val="24"/>
+          <w:szCs w:val="24"/>
+          <w14:ligatures w14:val="none"/>
+        </w:rPr>
+        <w:t xml:space="preserve">This service, in particular, addresses the idea of </w:t>
+      </w:r>
+      <w:r>
+        <w:rPr>
+          <w:rFonts w:ascii="Segoe UI" w:eastAsia="Times New Roman" w:hAnsi="Segoe UI" w:cs="Segoe UI"/>
+          <w:color w:val="000000" w:themeColor="text1"/>
+          <w:kern w:val="0"/>
+          <w:sz w:val="24"/>
+          <w:szCs w:val="24"/>
+          <w14:ligatures w14:val="none"/>
+        </w:rPr>
+        <w:t>Unary RPC</w:t>
+      </w:r>
+      <w:r>
+        <w:rPr>
+          <w:rFonts w:ascii="Segoe UI" w:eastAsia="Times New Roman" w:hAnsi="Segoe UI" w:cs="Segoe UI"/>
+          <w:color w:val="000000" w:themeColor="text1"/>
+          <w:kern w:val="0"/>
+          <w:sz w:val="24"/>
+          <w:szCs w:val="24"/>
+          <w14:ligatures w14:val="none"/>
+        </w:rPr>
+        <w:t>, aiming to provide the user with details about a particular book.</w:t>
+      </w:r>
+    </w:p>
+    <w:p>
+      <w:pPr>
+        <w:shd w:val="clear" w:color="auto" w:fill="FFFFFF"/>
+        <w:spacing w:after="0" w:line="276" w:lineRule="auto"/>
+        <w:ind w:firstLine="720"/>
+        <w:jc w:val="both"/>
+        <w:rPr>
+          <w:rFonts w:ascii="Segoe UI" w:eastAsia="Times New Roman" w:hAnsi="Segoe UI" w:cs="Segoe UI"/>
+          <w:color w:val="000000" w:themeColor="text1"/>
+          <w:kern w:val="0"/>
+          <w:sz w:val="24"/>
+          <w:szCs w:val="24"/>
+          <w14:ligatures w14:val="none"/>
+        </w:rPr>
+      </w:pPr>
+      <w:r>
+        <w:rPr>
+          <w:rFonts w:ascii="Segoe UI" w:eastAsia="Times New Roman" w:hAnsi="Segoe UI" w:cs="Segoe UI"/>
+          <w:color w:val="000000" w:themeColor="text1"/>
+          <w:kern w:val="0"/>
+          <w:sz w:val="24"/>
+          <w:szCs w:val="24"/>
+          <w14:ligatures w14:val="none"/>
+        </w:rPr>
+        <w:t>As previously mentioned, the proto file also contains protocol buffer message type settings for all request and response types used in our service methods. And through line 26 represented the client side, and line 29 represented the server side, we establish these definitions.</w:t>
+      </w:r>
+    </w:p>
+    <w:p>
+      <w:pPr>
+        <w:shd w:val="clear" w:color="auto" w:fill="FFFFFF"/>
+        <w:spacing w:after="0" w:line="276" w:lineRule="auto"/>
+        <w:ind w:firstLine="720"/>
+        <w:jc w:val="both"/>
+        <w:rPr>
+          <w:rFonts w:ascii="Segoe UI" w:eastAsia="Times New Roman" w:hAnsi="Segoe UI" w:cs="Segoe UI"/>
+          <w:color w:val="000000" w:themeColor="text1"/>
+          <w:kern w:val="0"/>
+          <w:sz w:val="24"/>
+          <w:szCs w:val="24"/>
+          <w14:ligatures w14:val="none"/>
+        </w:rPr>
+      </w:pPr>
+      <w:r>
+        <w:rPr>
+          <w:rFonts w:ascii="Segoe UI" w:eastAsia="Times New Roman" w:hAnsi="Segoe UI" w:cs="Segoe UI"/>
+          <w:color w:val="000000" w:themeColor="text1"/>
+          <w:kern w:val="0"/>
+          <w:sz w:val="24"/>
+          <w:szCs w:val="24"/>
+          <w14:ligatures w14:val="none"/>
+        </w:rPr>
+        <w:t xml:space="preserve">The user request the information about one specific book using ID. Then, the server responds returning </w:t>
+      </w:r>
+      <w:proofErr w:type="spellStart"/>
+      <w:r>
+        <w:rPr>
+          <w:rFonts w:ascii="Segoe UI" w:eastAsia="Times New Roman" w:hAnsi="Segoe UI" w:cs="Segoe UI"/>
+          <w:color w:val="000000" w:themeColor="text1"/>
+          <w:kern w:val="0"/>
+          <w:sz w:val="24"/>
+          <w:szCs w:val="24"/>
+          <w14:ligatures w14:val="none"/>
+        </w:rPr>
+        <w:t>a</w:t>
+      </w:r>
+      <w:proofErr w:type="spellEnd"/>
+      <w:r>
+        <w:rPr>
+          <w:rFonts w:ascii="Segoe UI" w:eastAsia="Times New Roman" w:hAnsi="Segoe UI" w:cs="Segoe UI"/>
+          <w:color w:val="000000" w:themeColor="text1"/>
+          <w:kern w:val="0"/>
+          <w:sz w:val="24"/>
+          <w:szCs w:val="24"/>
+          <w14:ligatures w14:val="none"/>
+        </w:rPr>
+        <w:t xml:space="preserve"> information type String.</w:t>
+      </w:r>
+    </w:p>
+    <w:p>
+      <w:pPr>
+        <w:shd w:val="clear" w:color="auto" w:fill="FFFFFF"/>
+        <w:spacing w:after="0" w:line="276" w:lineRule="auto"/>
+        <w:ind w:firstLine="720"/>
+        <w:jc w:val="both"/>
+        <w:rPr>
+          <w:rFonts w:ascii="Segoe UI" w:eastAsia="Times New Roman" w:hAnsi="Segoe UI" w:cs="Segoe UI"/>
+          <w:color w:val="000000" w:themeColor="text1"/>
+          <w:kern w:val="0"/>
+          <w:sz w:val="16"/>
+          <w:szCs w:val="16"/>
+          <w14:ligatures w14:val="none"/>
+        </w:rPr>
+      </w:pPr>
+    </w:p>
+    <w:p>
+      <w:pPr>
+        <w:shd w:val="clear" w:color="auto" w:fill="FFFFFF"/>
+        <w:spacing w:after="0" w:line="276" w:lineRule="auto"/>
+        <w:ind w:firstLine="720"/>
+        <w:rPr>
+          <w:rFonts w:ascii="Segoe UI" w:eastAsia="Times New Roman" w:hAnsi="Segoe UI" w:cs="Segoe UI"/>
           <w:color w:val="FF0000"/>
           <w:kern w:val="0"/>
           <w:sz w:val="24"/>
           <w:szCs w:val="24"/>
           <w14:ligatures w14:val="none"/>
         </w:rPr>
-        <w:t>gRPC</w:t>
-      </w:r>
-      <w:proofErr w:type="spellEnd"/>
+      </w:pPr>
       <w:r>
         <w:rPr>
           <w:rFonts w:ascii="Segoe UI" w:eastAsia="Times New Roman" w:hAnsi="Segoe UI" w:cs="Segoe UI"/>
@@ -1311,10 +2093,48 @@
           <w:szCs w:val="24"/>
           <w14:ligatures w14:val="none"/>
         </w:rPr>
-        <w:t xml:space="preserve"> services. Also, in an attempt to improve and reinforce my concepts in </w:t>
-      </w:r>
-      <w:proofErr w:type="spellStart"/>
-      <w:r>
+        <w:drawing>
+          <wp:inline distT="0" distB="0" distL="0" distR="0" wp14:anchorId="740992A6" wp14:editId="0C2B0265">
+            <wp:extent cx="5546035" cy="2758271"/>
+            <wp:effectExtent l="0" t="0" r="4445" b="0"/>
+            <wp:docPr id="446185426" name="Picture 1" descr="A computer screen shot of text&#10;&#10;Description automatically generated"/>
+            <wp:cNvGraphicFramePr>
+              <a:graphicFrameLocks xmlns:a="http://schemas.openxmlformats.org/drawingml/2006/main" noChangeAspect="1"/>
+            </wp:cNvGraphicFramePr>
+            <a:graphic xmlns:a="http://schemas.openxmlformats.org/drawingml/2006/main">
+              <a:graphicData uri="http://schemas.openxmlformats.org/drawingml/2006/picture">
+                <pic:pic xmlns:pic="http://schemas.openxmlformats.org/drawingml/2006/picture">
+                  <pic:nvPicPr>
+                    <pic:cNvPr id="446185426" name="Picture 1" descr="A computer screen shot of text&#10;&#10;Description automatically generated"/>
+                    <pic:cNvPicPr/>
+                  </pic:nvPicPr>
+                  <pic:blipFill>
+                    <a:blip r:embed="rId10"/>
+                    <a:stretch>
+                      <a:fillRect/>
+                    </a:stretch>
+                  </pic:blipFill>
+                  <pic:spPr>
+                    <a:xfrm>
+                      <a:off x="0" y="0"/>
+                      <a:ext cx="5558105" cy="2764274"/>
+                    </a:xfrm>
+                    <a:prstGeom prst="rect">
+                      <a:avLst/>
+                    </a:prstGeom>
+                  </pic:spPr>
+                </pic:pic>
+              </a:graphicData>
+            </a:graphic>
+          </wp:inline>
+        </w:drawing>
+      </w:r>
+    </w:p>
+    <w:p>
+      <w:pPr>
+        <w:shd w:val="clear" w:color="auto" w:fill="FFFFFF"/>
+        <w:spacing w:after="0" w:line="276" w:lineRule="auto"/>
+        <w:ind w:firstLine="720"/>
         <w:rPr>
           <w:rFonts w:ascii="Segoe UI" w:eastAsia="Times New Roman" w:hAnsi="Segoe UI" w:cs="Segoe UI"/>
           <w:color w:val="FF0000"/>
@@ -1323,10 +2143,14 @@
           <w:szCs w:val="24"/>
           <w14:ligatures w14:val="none"/>
         </w:rPr>
-        <w:t>gRPC</w:t>
-      </w:r>
-      <w:proofErr w:type="spellEnd"/>
-      <w:r>
+      </w:pPr>
+    </w:p>
+    <w:p>
+      <w:pPr>
+        <w:shd w:val="clear" w:color="auto" w:fill="FFFFFF"/>
+        <w:spacing w:after="0" w:line="276" w:lineRule="auto"/>
+        <w:ind w:firstLine="720"/>
+        <w:jc w:val="both"/>
         <w:rPr>
           <w:rFonts w:ascii="Segoe UI" w:eastAsia="Times New Roman" w:hAnsi="Segoe UI" w:cs="Segoe UI"/>
           <w:color w:val="FF0000"/>
@@ -1335,7 +2159,33 @@
           <w:szCs w:val="24"/>
           <w14:ligatures w14:val="none"/>
         </w:rPr>
-        <w:t xml:space="preserve"> services, and assuming that practice leads to perfection, more than one version was built to explore the Java Swing and JavaFX topics.</w:t>
+      </w:pPr>
+    </w:p>
+    <w:p>
+      <w:pPr>
+        <w:shd w:val="clear" w:color="auto" w:fill="FFFFFF"/>
+        <w:spacing w:after="0" w:line="276" w:lineRule="auto"/>
+        <w:ind w:firstLine="720"/>
+        <w:jc w:val="both"/>
+        <w:rPr>
+          <w:rFonts w:ascii="Segoe UI" w:eastAsia="Times New Roman" w:hAnsi="Segoe UI" w:cs="Segoe UI"/>
+          <w:color w:val="FF0000"/>
+          <w:kern w:val="0"/>
+          <w:sz w:val="24"/>
+          <w:szCs w:val="24"/>
+          <w14:ligatures w14:val="none"/>
+        </w:rPr>
+      </w:pPr>
+      <w:r>
+        <w:rPr>
+          <w:rFonts w:ascii="Segoe UI" w:eastAsia="Times New Roman" w:hAnsi="Segoe UI" w:cs="Segoe UI"/>
+          <w:color w:val="FF0000"/>
+          <w:kern w:val="0"/>
+          <w:sz w:val="24"/>
+          <w:szCs w:val="24"/>
+          <w14:ligatures w14:val="none"/>
+        </w:rPr>
+        <w:t>To apply the concepts presented in the classroom, using the idea of a smart home as a basis, I chose to approach the four gRPC services. Also, in an attempt to improve and reinforce my concepts in gRPC services, and assuming that practice leads to perfection, more than one version was built to explore the Java Swing and JavaFX topics.</w:t>
       </w:r>
     </w:p>
     <w:p>
@@ -2426,6 +3276,22 @@
       <w:contextualSpacing/>
     </w:pPr>
   </w:style>
+  <w:style w:type="character" w:customStyle="1" w:styleId="apple-converted-space">
+    <w:name w:val="apple-converted-space"/>
+    <w:basedOn w:val="DefaultParagraphFont"/>
+    <w:rsid w:val="004A2B18"/>
+  </w:style>
+  <w:style w:type="character" w:styleId="Emphasis">
+    <w:name w:val="Emphasis"/>
+    <w:basedOn w:val="DefaultParagraphFont"/>
+    <w:uiPriority w:val="20"/>
+    <w:qFormat/>
+    <w:rsid w:val="004A2B18"/>
+    <w:rPr>
+      <w:i/>
+      <w:iCs/>
+    </w:rPr>
+  </w:style>
 </w:styles>
 </file>
 

</xml_diff>